<commit_message>
Story + GDD Update
</commit_message>
<xml_diff>
--- a/_WIP/Tobias/Documentation/Voodoo_GDD.docx
+++ b/_WIP/Tobias/Documentation/Voodoo_GDD.docx
@@ -175,19 +175,34 @@
     </w:p>
     <w:p>
       <w:pPr>
-        <w:pStyle w:val="berschrift1"/>
-        <w:rPr>
-          <w:lang w:val="en-GB"/>
-        </w:rPr>
-      </w:pPr>
-      <w:bookmarkStart w:id="0" w:name="_Toc514759372"/>
-      <w:r>
-        <w:rPr>
+        <w:spacing w:after="360"/>
+        <w:rPr>
+          <w:rFonts w:ascii="Corbel" w:hAnsi="Corbel"/>
+          <w:b/>
+          <w:color w:val="1F497D" w:themeColor="text2"/>
+          <w:sz w:val="32"/>
+          <w:lang w:val="en-GB"/>
+        </w:rPr>
+      </w:pPr>
+      <w:r>
+        <w:rPr>
+          <w:rFonts w:ascii="Corbel" w:hAnsi="Corbel"/>
+          <w:b/>
+          <w:color w:val="1F497D" w:themeColor="text2"/>
+          <w:sz w:val="32"/>
           <w:lang w:val="en-GB"/>
         </w:rPr>
         <w:lastRenderedPageBreak/>
         <w:t>Contents</w:t>
       </w:r>
+    </w:p>
+    <w:p>
+      <w:pPr>
+        <w:rPr>
+          <w:lang w:val="en-GB"/>
+        </w:rPr>
+      </w:pPr>
+      <w:bookmarkStart w:id="0" w:name="_GoBack"/>
       <w:bookmarkEnd w:id="0"/>
     </w:p>
     <w:p>
@@ -224,82 +239,7 @@
         </w:rPr>
         <w:fldChar w:fldCharType="separate"/>
       </w:r>
-      <w:hyperlink w:anchor="_Toc514759372" w:history="1">
-        <w:r>
-          <w:rPr>
-            <w:rStyle w:val="Hyperlink"/>
-            <w:noProof/>
-            <w:lang w:val="en-GB"/>
-          </w:rPr>
-          <w:t>Contents</w:t>
-        </w:r>
-        <w:r>
-          <w:rPr>
-            <w:noProof/>
-            <w:webHidden/>
-          </w:rPr>
-          <w:tab/>
-        </w:r>
-        <w:r>
-          <w:rPr>
-            <w:noProof/>
-            <w:webHidden/>
-          </w:rPr>
-          <w:fldChar w:fldCharType="begin"/>
-        </w:r>
-        <w:r>
-          <w:rPr>
-            <w:noProof/>
-            <w:webHidden/>
-          </w:rPr>
-          <w:instrText xml:space="preserve"> PAGEREF _Toc514759372 \h </w:instrText>
-        </w:r>
-        <w:r>
-          <w:rPr>
-            <w:noProof/>
-            <w:webHidden/>
-          </w:rPr>
-        </w:r>
-        <w:r>
-          <w:rPr>
-            <w:noProof/>
-            <w:webHidden/>
-          </w:rPr>
-          <w:fldChar w:fldCharType="separate"/>
-        </w:r>
-        <w:r>
-          <w:rPr>
-            <w:noProof/>
-            <w:webHidden/>
-          </w:rPr>
-          <w:t>2</w:t>
-        </w:r>
-        <w:r>
-          <w:rPr>
-            <w:noProof/>
-            <w:webHidden/>
-          </w:rPr>
-          <w:fldChar w:fldCharType="end"/>
-        </w:r>
-      </w:hyperlink>
-    </w:p>
-    <w:p>
-      <w:pPr>
-        <w:pStyle w:val="Verzeichnis1"/>
-        <w:tabs>
-          <w:tab w:val="right" w:pos="8921"/>
-        </w:tabs>
-        <w:rPr>
-          <w:rFonts w:eastAsiaTheme="minorEastAsia" w:cstheme="minorBidi"/>
-          <w:b w:val="0"/>
-          <w:bCs w:val="0"/>
-          <w:caps w:val="0"/>
-          <w:noProof/>
-          <w:u w:val="none"/>
-          <w:lang w:eastAsia="de-DE"/>
-        </w:rPr>
-      </w:pPr>
-      <w:hyperlink w:anchor="_Toc514759373" w:history="1">
+      <w:hyperlink w:anchor="_Toc518580358" w:history="1">
         <w:r>
           <w:rPr>
             <w:rStyle w:val="Hyperlink"/>
@@ -327,7 +267,7 @@
             <w:noProof/>
             <w:webHidden/>
           </w:rPr>
-          <w:instrText xml:space="preserve"> PAGEREF _Toc514759373 \h </w:instrText>
+          <w:instrText xml:space="preserve"> PAGEREF _Toc518580358 \h </w:instrText>
         </w:r>
         <w:r>
           <w:rPr>
@@ -374,7 +314,7 @@
           <w:lang w:eastAsia="de-DE"/>
         </w:rPr>
       </w:pPr>
-      <w:hyperlink w:anchor="_Toc514759374" w:history="1">
+      <w:hyperlink w:anchor="_Toc518580359" w:history="1">
         <w:r>
           <w:rPr>
             <w:rStyle w:val="Hyperlink"/>
@@ -402,7 +342,7 @@
             <w:noProof/>
             <w:webHidden/>
           </w:rPr>
-          <w:instrText xml:space="preserve"> PAGEREF _Toc514759374 \h </w:instrText>
+          <w:instrText xml:space="preserve"> PAGEREF _Toc518580359 \h </w:instrText>
         </w:r>
         <w:r>
           <w:rPr>
@@ -449,7 +389,7 @@
           <w:lang w:eastAsia="de-DE"/>
         </w:rPr>
       </w:pPr>
-      <w:hyperlink w:anchor="_Toc514759375" w:history="1">
+      <w:hyperlink w:anchor="_Toc518580360" w:history="1">
         <w:r>
           <w:rPr>
             <w:rStyle w:val="Hyperlink"/>
@@ -477,7 +417,7 @@
             <w:noProof/>
             <w:webHidden/>
           </w:rPr>
-          <w:instrText xml:space="preserve"> PAGEREF _Toc514759375 \h </w:instrText>
+          <w:instrText xml:space="preserve"> PAGEREF _Toc518580360 \h </w:instrText>
         </w:r>
         <w:r>
           <w:rPr>
@@ -510,227 +450,6 @@
     </w:p>
     <w:p>
       <w:pPr>
-        <w:pStyle w:val="Verzeichnis2"/>
-        <w:tabs>
-          <w:tab w:val="right" w:pos="8921"/>
-        </w:tabs>
-        <w:rPr>
-          <w:rFonts w:eastAsiaTheme="minorEastAsia" w:cstheme="minorBidi"/>
-          <w:b w:val="0"/>
-          <w:bCs w:val="0"/>
-          <w:smallCaps w:val="0"/>
-          <w:noProof/>
-          <w:lang w:eastAsia="de-DE"/>
-        </w:rPr>
-      </w:pPr>
-      <w:hyperlink w:anchor="_Toc514759376" w:history="1">
-        <w:r>
-          <w:rPr>
-            <w:rStyle w:val="Hyperlink"/>
-            <w:noProof/>
-            <w:lang w:val="en-GB"/>
-          </w:rPr>
-          <w:t>Brief Story Description</w:t>
-        </w:r>
-        <w:r>
-          <w:rPr>
-            <w:noProof/>
-            <w:webHidden/>
-          </w:rPr>
-          <w:tab/>
-        </w:r>
-        <w:r>
-          <w:rPr>
-            <w:noProof/>
-            <w:webHidden/>
-          </w:rPr>
-          <w:fldChar w:fldCharType="begin"/>
-        </w:r>
-        <w:r>
-          <w:rPr>
-            <w:noProof/>
-            <w:webHidden/>
-          </w:rPr>
-          <w:instrText xml:space="preserve"> PAGEREF _Toc514759376 \h </w:instrText>
-        </w:r>
-        <w:r>
-          <w:rPr>
-            <w:noProof/>
-            <w:webHidden/>
-          </w:rPr>
-        </w:r>
-        <w:r>
-          <w:rPr>
-            <w:noProof/>
-            <w:webHidden/>
-          </w:rPr>
-          <w:fldChar w:fldCharType="separate"/>
-        </w:r>
-        <w:r>
-          <w:rPr>
-            <w:noProof/>
-            <w:webHidden/>
-          </w:rPr>
-          <w:t>5</w:t>
-        </w:r>
-        <w:r>
-          <w:rPr>
-            <w:noProof/>
-            <w:webHidden/>
-          </w:rPr>
-          <w:fldChar w:fldCharType="end"/>
-        </w:r>
-      </w:hyperlink>
-    </w:p>
-    <w:p>
-      <w:pPr>
-        <w:pStyle w:val="Verzeichnis2"/>
-        <w:tabs>
-          <w:tab w:val="right" w:pos="8921"/>
-        </w:tabs>
-        <w:rPr>
-          <w:rFonts w:eastAsiaTheme="minorEastAsia" w:cstheme="minorBidi"/>
-          <w:b w:val="0"/>
-          <w:bCs w:val="0"/>
-          <w:smallCaps w:val="0"/>
-          <w:noProof/>
-          <w:lang w:eastAsia="de-DE"/>
-        </w:rPr>
-      </w:pPr>
-      <w:hyperlink w:anchor="_Toc514759377" w:history="1">
-        <w:r>
-          <w:rPr>
-            <w:rStyle w:val="Hyperlink"/>
-            <w:noProof/>
-            <w:lang w:val="en-GB"/>
-          </w:rPr>
-          <w:t>Setting</w:t>
-        </w:r>
-        <w:r>
-          <w:rPr>
-            <w:noProof/>
-            <w:webHidden/>
-          </w:rPr>
-          <w:tab/>
-        </w:r>
-        <w:r>
-          <w:rPr>
-            <w:noProof/>
-            <w:webHidden/>
-          </w:rPr>
-          <w:fldChar w:fldCharType="begin"/>
-        </w:r>
-        <w:r>
-          <w:rPr>
-            <w:noProof/>
-            <w:webHidden/>
-          </w:rPr>
-          <w:instrText xml:space="preserve"> PAGEREF _Toc514759377 \h </w:instrText>
-        </w:r>
-        <w:r>
-          <w:rPr>
-            <w:noProof/>
-            <w:webHidden/>
-          </w:rPr>
-        </w:r>
-        <w:r>
-          <w:rPr>
-            <w:noProof/>
-            <w:webHidden/>
-          </w:rPr>
-          <w:fldChar w:fldCharType="separate"/>
-        </w:r>
-        <w:r>
-          <w:rPr>
-            <w:noProof/>
-            <w:webHidden/>
-          </w:rPr>
-          <w:t>5</w:t>
-        </w:r>
-        <w:r>
-          <w:rPr>
-            <w:noProof/>
-            <w:webHidden/>
-          </w:rPr>
-          <w:fldChar w:fldCharType="end"/>
-        </w:r>
-      </w:hyperlink>
-    </w:p>
-    <w:p>
-      <w:pPr>
-        <w:pStyle w:val="Verzeichnis2"/>
-        <w:tabs>
-          <w:tab w:val="right" w:pos="8921"/>
-        </w:tabs>
-        <w:rPr>
-          <w:rFonts w:eastAsiaTheme="minorEastAsia" w:cstheme="minorBidi"/>
-          <w:b w:val="0"/>
-          <w:bCs w:val="0"/>
-          <w:smallCaps w:val="0"/>
-          <w:noProof/>
-          <w:lang w:eastAsia="de-DE"/>
-        </w:rPr>
-      </w:pPr>
-      <w:hyperlink w:anchor="_Toc514759378" w:history="1">
-        <w:r>
-          <w:rPr>
-            <w:rStyle w:val="Hyperlink"/>
-            <w:noProof/>
-          </w:rPr>
-          <w:t>Background Information</w:t>
-        </w:r>
-        <w:r>
-          <w:rPr>
-            <w:noProof/>
-            <w:webHidden/>
-          </w:rPr>
-          <w:tab/>
-        </w:r>
-        <w:r>
-          <w:rPr>
-            <w:noProof/>
-            <w:webHidden/>
-          </w:rPr>
-          <w:fldChar w:fldCharType="begin"/>
-        </w:r>
-        <w:r>
-          <w:rPr>
-            <w:noProof/>
-            <w:webHidden/>
-          </w:rPr>
-          <w:instrText xml:space="preserve"> PAGEREF _Toc514759378 \h </w:instrText>
-        </w:r>
-        <w:r>
-          <w:rPr>
-            <w:noProof/>
-            <w:webHidden/>
-          </w:rPr>
-        </w:r>
-        <w:r>
-          <w:rPr>
-            <w:noProof/>
-            <w:webHidden/>
-          </w:rPr>
-          <w:fldChar w:fldCharType="separate"/>
-        </w:r>
-        <w:r>
-          <w:rPr>
-            <w:noProof/>
-            <w:webHidden/>
-          </w:rPr>
-          <w:t>5</w:t>
-        </w:r>
-        <w:r>
-          <w:rPr>
-            <w:noProof/>
-            <w:webHidden/>
-          </w:rPr>
-          <w:fldChar w:fldCharType="end"/>
-        </w:r>
-      </w:hyperlink>
-    </w:p>
-    <w:p>
-      <w:pPr>
         <w:pStyle w:val="Verzeichnis1"/>
         <w:tabs>
           <w:tab w:val="right" w:pos="8921"/>
@@ -745,7 +464,7 @@
           <w:lang w:eastAsia="de-DE"/>
         </w:rPr>
       </w:pPr>
-      <w:hyperlink w:anchor="_Toc514759379" w:history="1">
+      <w:hyperlink w:anchor="_Toc518580361" w:history="1">
         <w:r>
           <w:rPr>
             <w:rStyle w:val="Hyperlink"/>
@@ -772,7 +491,7 @@
             <w:noProof/>
             <w:webHidden/>
           </w:rPr>
-          <w:instrText xml:space="preserve"> PAGEREF _Toc514759379 \h </w:instrText>
+          <w:instrText xml:space="preserve"> PAGEREF _Toc518580361 \h </w:instrText>
         </w:r>
         <w:r>
           <w:rPr>
@@ -818,7 +537,7 @@
           <w:lang w:eastAsia="de-DE"/>
         </w:rPr>
       </w:pPr>
-      <w:hyperlink w:anchor="_Toc514759380" w:history="1">
+      <w:hyperlink w:anchor="_Toc518580362" w:history="1">
         <w:r>
           <w:rPr>
             <w:rStyle w:val="Hyperlink"/>
@@ -846,7 +565,7 @@
             <w:noProof/>
             <w:webHidden/>
           </w:rPr>
-          <w:instrText xml:space="preserve"> PAGEREF _Toc514759380 \h </w:instrText>
+          <w:instrText xml:space="preserve"> PAGEREF _Toc518580362 \h </w:instrText>
         </w:r>
         <w:r>
           <w:rPr>
@@ -892,7 +611,7 @@
           <w:lang w:eastAsia="de-DE"/>
         </w:rPr>
       </w:pPr>
-      <w:hyperlink w:anchor="_Toc514759381" w:history="1">
+      <w:hyperlink w:anchor="_Toc518580363" w:history="1">
         <w:r>
           <w:rPr>
             <w:rStyle w:val="Hyperlink"/>
@@ -920,7 +639,7 @@
             <w:noProof/>
             <w:webHidden/>
           </w:rPr>
-          <w:instrText xml:space="preserve"> PAGEREF _Toc514759381 \h </w:instrText>
+          <w:instrText xml:space="preserve"> PAGEREF _Toc518580363 \h </w:instrText>
         </w:r>
         <w:r>
           <w:rPr>
@@ -964,7 +683,7 @@
           <w:lang w:eastAsia="de-DE"/>
         </w:rPr>
       </w:pPr>
-      <w:hyperlink w:anchor="_Toc514759382" w:history="1">
+      <w:hyperlink w:anchor="_Toc518580364" w:history="1">
         <w:r>
           <w:rPr>
             <w:rStyle w:val="Hyperlink"/>
@@ -992,7 +711,7 @@
             <w:noProof/>
             <w:webHidden/>
           </w:rPr>
-          <w:instrText xml:space="preserve"> PAGEREF _Toc514759382 \h </w:instrText>
+          <w:instrText xml:space="preserve"> PAGEREF _Toc518580364 \h </w:instrText>
         </w:r>
         <w:r>
           <w:rPr>
@@ -1036,14 +755,14 @@
           <w:lang w:eastAsia="de-DE"/>
         </w:rPr>
       </w:pPr>
-      <w:hyperlink w:anchor="_Toc514759383" w:history="1">
+      <w:hyperlink w:anchor="_Toc518580365" w:history="1">
         <w:r>
           <w:rPr>
             <w:rStyle w:val="Hyperlink"/>
             <w:noProof/>
             <w:lang w:val="en-GB"/>
           </w:rPr>
-          <w:t>Spirit-Energy (Resource)</w:t>
+          <w:t>Spirit-Energy</w:t>
         </w:r>
         <w:r>
           <w:rPr>
@@ -1064,79 +783,7 @@
             <w:noProof/>
             <w:webHidden/>
           </w:rPr>
-          <w:instrText xml:space="preserve"> PAGEREF _Toc514759383 \h </w:instrText>
-        </w:r>
-        <w:r>
-          <w:rPr>
-            <w:noProof/>
-            <w:webHidden/>
-          </w:rPr>
-        </w:r>
-        <w:r>
-          <w:rPr>
-            <w:noProof/>
-            <w:webHidden/>
-          </w:rPr>
-          <w:fldChar w:fldCharType="separate"/>
-        </w:r>
-        <w:r>
-          <w:rPr>
-            <w:noProof/>
-            <w:webHidden/>
-          </w:rPr>
-          <w:t>9</w:t>
-        </w:r>
-        <w:r>
-          <w:rPr>
-            <w:noProof/>
-            <w:webHidden/>
-          </w:rPr>
-          <w:fldChar w:fldCharType="end"/>
-        </w:r>
-      </w:hyperlink>
-    </w:p>
-    <w:p>
-      <w:pPr>
-        <w:pStyle w:val="Verzeichnis3"/>
-        <w:tabs>
-          <w:tab w:val="right" w:pos="8921"/>
-        </w:tabs>
-        <w:rPr>
-          <w:rFonts w:eastAsiaTheme="minorEastAsia" w:cstheme="minorBidi"/>
-          <w:smallCaps w:val="0"/>
-          <w:noProof/>
-          <w:lang w:eastAsia="de-DE"/>
-        </w:rPr>
-      </w:pPr>
-      <w:hyperlink w:anchor="_Toc514759384" w:history="1">
-        <w:r>
-          <w:rPr>
-            <w:rStyle w:val="Hyperlink"/>
-            <w:noProof/>
-            <w:lang w:val="en-GB"/>
-          </w:rPr>
-          <w:t>Fetishes</w:t>
-        </w:r>
-        <w:r>
-          <w:rPr>
-            <w:noProof/>
-            <w:webHidden/>
-          </w:rPr>
-          <w:tab/>
-        </w:r>
-        <w:r>
-          <w:rPr>
-            <w:noProof/>
-            <w:webHidden/>
-          </w:rPr>
-          <w:fldChar w:fldCharType="begin"/>
-        </w:r>
-        <w:r>
-          <w:rPr>
-            <w:noProof/>
-            <w:webHidden/>
-          </w:rPr>
-          <w:instrText xml:space="preserve"> PAGEREF _Toc514759384 \h </w:instrText>
+          <w:instrText xml:space="preserve"> PAGEREF _Toc518580365 \h </w:instrText>
         </w:r>
         <w:r>
           <w:rPr>
@@ -1180,14 +827,14 @@
           <w:lang w:eastAsia="de-DE"/>
         </w:rPr>
       </w:pPr>
-      <w:hyperlink w:anchor="_Toc514759385" w:history="1">
+      <w:hyperlink w:anchor="_Toc518580366" w:history="1">
         <w:r>
           <w:rPr>
             <w:rStyle w:val="Hyperlink"/>
             <w:noProof/>
             <w:lang w:val="en-GB"/>
           </w:rPr>
-          <w:t>Voodoo-powers</w:t>
+          <w:t>Fetishes</w:t>
         </w:r>
         <w:r>
           <w:rPr>
@@ -1208,7 +855,7 @@
             <w:noProof/>
             <w:webHidden/>
           </w:rPr>
-          <w:instrText xml:space="preserve"> PAGEREF _Toc514759385 \h </w:instrText>
+          <w:instrText xml:space="preserve"> PAGEREF _Toc518580366 \h </w:instrText>
         </w:r>
         <w:r>
           <w:rPr>
@@ -1241,6 +888,78 @@
     </w:p>
     <w:p>
       <w:pPr>
+        <w:pStyle w:val="Verzeichnis3"/>
+        <w:tabs>
+          <w:tab w:val="right" w:pos="8921"/>
+        </w:tabs>
+        <w:rPr>
+          <w:rFonts w:eastAsiaTheme="minorEastAsia" w:cstheme="minorBidi"/>
+          <w:smallCaps w:val="0"/>
+          <w:noProof/>
+          <w:lang w:eastAsia="de-DE"/>
+        </w:rPr>
+      </w:pPr>
+      <w:hyperlink w:anchor="_Toc518580367" w:history="1">
+        <w:r>
+          <w:rPr>
+            <w:rStyle w:val="Hyperlink"/>
+            <w:noProof/>
+            <w:lang w:val="en-GB"/>
+          </w:rPr>
+          <w:t>Voodoo-powers</w:t>
+        </w:r>
+        <w:r>
+          <w:rPr>
+            <w:noProof/>
+            <w:webHidden/>
+          </w:rPr>
+          <w:tab/>
+        </w:r>
+        <w:r>
+          <w:rPr>
+            <w:noProof/>
+            <w:webHidden/>
+          </w:rPr>
+          <w:fldChar w:fldCharType="begin"/>
+        </w:r>
+        <w:r>
+          <w:rPr>
+            <w:noProof/>
+            <w:webHidden/>
+          </w:rPr>
+          <w:instrText xml:space="preserve"> PAGEREF _Toc518580367 \h </w:instrText>
+        </w:r>
+        <w:r>
+          <w:rPr>
+            <w:noProof/>
+            <w:webHidden/>
+          </w:rPr>
+        </w:r>
+        <w:r>
+          <w:rPr>
+            <w:noProof/>
+            <w:webHidden/>
+          </w:rPr>
+          <w:fldChar w:fldCharType="separate"/>
+        </w:r>
+        <w:r>
+          <w:rPr>
+            <w:noProof/>
+            <w:webHidden/>
+          </w:rPr>
+          <w:t>12</w:t>
+        </w:r>
+        <w:r>
+          <w:rPr>
+            <w:noProof/>
+            <w:webHidden/>
+          </w:rPr>
+          <w:fldChar w:fldCharType="end"/>
+        </w:r>
+      </w:hyperlink>
+    </w:p>
+    <w:p>
+      <w:pPr>
         <w:pStyle w:val="Verzeichnis2"/>
         <w:tabs>
           <w:tab w:val="right" w:pos="8921"/>
@@ -1254,7 +973,7 @@
           <w:lang w:eastAsia="de-DE"/>
         </w:rPr>
       </w:pPr>
-      <w:hyperlink w:anchor="_Toc514759386" w:history="1">
+      <w:hyperlink w:anchor="_Toc518580368" w:history="1">
         <w:r>
           <w:rPr>
             <w:rStyle w:val="Hyperlink"/>
@@ -1282,521 +1001,7 @@
             <w:noProof/>
             <w:webHidden/>
           </w:rPr>
-          <w:instrText xml:space="preserve"> PAGEREF _Toc514759386 \h </w:instrText>
-        </w:r>
-        <w:r>
-          <w:rPr>
-            <w:noProof/>
-            <w:webHidden/>
-          </w:rPr>
-        </w:r>
-        <w:r>
-          <w:rPr>
-            <w:noProof/>
-            <w:webHidden/>
-          </w:rPr>
-          <w:fldChar w:fldCharType="separate"/>
-        </w:r>
-        <w:r>
-          <w:rPr>
-            <w:noProof/>
-            <w:webHidden/>
-          </w:rPr>
-          <w:t>15</w:t>
-        </w:r>
-        <w:r>
-          <w:rPr>
-            <w:noProof/>
-            <w:webHidden/>
-          </w:rPr>
-          <w:fldChar w:fldCharType="end"/>
-        </w:r>
-      </w:hyperlink>
-    </w:p>
-    <w:p>
-      <w:pPr>
-        <w:pStyle w:val="Verzeichnis1"/>
-        <w:tabs>
-          <w:tab w:val="right" w:pos="8921"/>
-        </w:tabs>
-        <w:rPr>
-          <w:rFonts w:eastAsiaTheme="minorEastAsia" w:cstheme="minorBidi"/>
-          <w:b w:val="0"/>
-          <w:bCs w:val="0"/>
-          <w:caps w:val="0"/>
-          <w:noProof/>
-          <w:u w:val="none"/>
-          <w:lang w:eastAsia="de-DE"/>
-        </w:rPr>
-      </w:pPr>
-      <w:hyperlink w:anchor="_Toc514759387" w:history="1">
-        <w:r>
-          <w:rPr>
-            <w:rStyle w:val="Hyperlink"/>
-            <w:noProof/>
-            <w:lang w:val="en-GB"/>
-          </w:rPr>
-          <w:t>Controls</w:t>
-        </w:r>
-        <w:r>
-          <w:rPr>
-            <w:noProof/>
-            <w:webHidden/>
-          </w:rPr>
-          <w:tab/>
-        </w:r>
-        <w:r>
-          <w:rPr>
-            <w:noProof/>
-            <w:webHidden/>
-          </w:rPr>
-          <w:fldChar w:fldCharType="begin"/>
-        </w:r>
-        <w:r>
-          <w:rPr>
-            <w:noProof/>
-            <w:webHidden/>
-          </w:rPr>
-          <w:instrText xml:space="preserve"> PAGEREF _Toc514759387 \h </w:instrText>
-        </w:r>
-        <w:r>
-          <w:rPr>
-            <w:noProof/>
-            <w:webHidden/>
-          </w:rPr>
-        </w:r>
-        <w:r>
-          <w:rPr>
-            <w:noProof/>
-            <w:webHidden/>
-          </w:rPr>
-          <w:fldChar w:fldCharType="separate"/>
-        </w:r>
-        <w:r>
-          <w:rPr>
-            <w:noProof/>
-            <w:webHidden/>
-          </w:rPr>
-          <w:t>16</w:t>
-        </w:r>
-        <w:r>
-          <w:rPr>
-            <w:noProof/>
-            <w:webHidden/>
-          </w:rPr>
-          <w:fldChar w:fldCharType="end"/>
-        </w:r>
-      </w:hyperlink>
-    </w:p>
-    <w:p>
-      <w:pPr>
-        <w:pStyle w:val="Verzeichnis2"/>
-        <w:tabs>
-          <w:tab w:val="right" w:pos="8921"/>
-        </w:tabs>
-        <w:rPr>
-          <w:rFonts w:eastAsiaTheme="minorEastAsia" w:cstheme="minorBidi"/>
-          <w:b w:val="0"/>
-          <w:bCs w:val="0"/>
-          <w:smallCaps w:val="0"/>
-          <w:noProof/>
-          <w:lang w:eastAsia="de-DE"/>
-        </w:rPr>
-      </w:pPr>
-      <w:hyperlink w:anchor="_Toc514759388" w:history="1">
-        <w:r>
-          <w:rPr>
-            <w:rStyle w:val="Hyperlink"/>
-            <w:noProof/>
-            <w:lang w:val="en-GB"/>
-          </w:rPr>
-          <w:t>Characters</w:t>
-        </w:r>
-        <w:r>
-          <w:rPr>
-            <w:noProof/>
-            <w:webHidden/>
-          </w:rPr>
-          <w:tab/>
-        </w:r>
-        <w:r>
-          <w:rPr>
-            <w:noProof/>
-            <w:webHidden/>
-          </w:rPr>
-          <w:fldChar w:fldCharType="begin"/>
-        </w:r>
-        <w:r>
-          <w:rPr>
-            <w:noProof/>
-            <w:webHidden/>
-          </w:rPr>
-          <w:instrText xml:space="preserve"> PAGEREF _Toc514759388 \h </w:instrText>
-        </w:r>
-        <w:r>
-          <w:rPr>
-            <w:noProof/>
-            <w:webHidden/>
-          </w:rPr>
-        </w:r>
-        <w:r>
-          <w:rPr>
-            <w:noProof/>
-            <w:webHidden/>
-          </w:rPr>
-          <w:fldChar w:fldCharType="separate"/>
-        </w:r>
-        <w:r>
-          <w:rPr>
-            <w:noProof/>
-            <w:webHidden/>
-          </w:rPr>
-          <w:t>16</w:t>
-        </w:r>
-        <w:r>
-          <w:rPr>
-            <w:noProof/>
-            <w:webHidden/>
-          </w:rPr>
-          <w:fldChar w:fldCharType="end"/>
-        </w:r>
-      </w:hyperlink>
-    </w:p>
-    <w:p>
-      <w:pPr>
-        <w:pStyle w:val="Verzeichnis3"/>
-        <w:tabs>
-          <w:tab w:val="right" w:pos="8921"/>
-        </w:tabs>
-        <w:rPr>
-          <w:rFonts w:eastAsiaTheme="minorEastAsia" w:cstheme="minorBidi"/>
-          <w:smallCaps w:val="0"/>
-          <w:noProof/>
-          <w:lang w:eastAsia="de-DE"/>
-        </w:rPr>
-      </w:pPr>
-      <w:hyperlink w:anchor="_Toc514759389" w:history="1">
-        <w:r>
-          <w:rPr>
-            <w:rStyle w:val="Hyperlink"/>
-            <w:noProof/>
-            <w:lang w:val="en-GB"/>
-          </w:rPr>
-          <w:t>Voodoodoll</w:t>
-        </w:r>
-        <w:r>
-          <w:rPr>
-            <w:noProof/>
-            <w:webHidden/>
-          </w:rPr>
-          <w:tab/>
-        </w:r>
-        <w:r>
-          <w:rPr>
-            <w:noProof/>
-            <w:webHidden/>
-          </w:rPr>
-          <w:fldChar w:fldCharType="begin"/>
-        </w:r>
-        <w:r>
-          <w:rPr>
-            <w:noProof/>
-            <w:webHidden/>
-          </w:rPr>
-          <w:instrText xml:space="preserve"> PAGEREF _Toc514759389 \h </w:instrText>
-        </w:r>
-        <w:r>
-          <w:rPr>
-            <w:noProof/>
-            <w:webHidden/>
-          </w:rPr>
-        </w:r>
-        <w:r>
-          <w:rPr>
-            <w:noProof/>
-            <w:webHidden/>
-          </w:rPr>
-          <w:fldChar w:fldCharType="separate"/>
-        </w:r>
-        <w:r>
-          <w:rPr>
-            <w:noProof/>
-            <w:webHidden/>
-          </w:rPr>
-          <w:t>16</w:t>
-        </w:r>
-        <w:r>
-          <w:rPr>
-            <w:noProof/>
-            <w:webHidden/>
-          </w:rPr>
-          <w:fldChar w:fldCharType="end"/>
-        </w:r>
-      </w:hyperlink>
-    </w:p>
-    <w:p>
-      <w:pPr>
-        <w:pStyle w:val="Verzeichnis2"/>
-        <w:tabs>
-          <w:tab w:val="right" w:pos="8921"/>
-        </w:tabs>
-        <w:rPr>
-          <w:rFonts w:eastAsiaTheme="minorEastAsia" w:cstheme="minorBidi"/>
-          <w:b w:val="0"/>
-          <w:bCs w:val="0"/>
-          <w:smallCaps w:val="0"/>
-          <w:noProof/>
-          <w:lang w:eastAsia="de-DE"/>
-        </w:rPr>
-      </w:pPr>
-      <w:hyperlink w:anchor="_Toc514759390" w:history="1">
-        <w:r>
-          <w:rPr>
-            <w:rStyle w:val="Hyperlink"/>
-            <w:noProof/>
-            <w:lang w:val="en-GB"/>
-          </w:rPr>
-          <w:t>Voodoopowers</w:t>
-        </w:r>
-        <w:r>
-          <w:rPr>
-            <w:noProof/>
-            <w:webHidden/>
-          </w:rPr>
-          <w:tab/>
-        </w:r>
-        <w:r>
-          <w:rPr>
-            <w:noProof/>
-            <w:webHidden/>
-          </w:rPr>
-          <w:fldChar w:fldCharType="begin"/>
-        </w:r>
-        <w:r>
-          <w:rPr>
-            <w:noProof/>
-            <w:webHidden/>
-          </w:rPr>
-          <w:instrText xml:space="preserve"> PAGEREF _Toc514759390 \h </w:instrText>
-        </w:r>
-        <w:r>
-          <w:rPr>
-            <w:noProof/>
-            <w:webHidden/>
-          </w:rPr>
-        </w:r>
-        <w:r>
-          <w:rPr>
-            <w:noProof/>
-            <w:webHidden/>
-          </w:rPr>
-          <w:fldChar w:fldCharType="separate"/>
-        </w:r>
-        <w:r>
-          <w:rPr>
-            <w:noProof/>
-            <w:webHidden/>
-          </w:rPr>
-          <w:t>16</w:t>
-        </w:r>
-        <w:r>
-          <w:rPr>
-            <w:noProof/>
-            <w:webHidden/>
-          </w:rPr>
-          <w:fldChar w:fldCharType="end"/>
-        </w:r>
-      </w:hyperlink>
-    </w:p>
-    <w:p>
-      <w:pPr>
-        <w:pStyle w:val="Verzeichnis3"/>
-        <w:tabs>
-          <w:tab w:val="right" w:pos="8921"/>
-        </w:tabs>
-        <w:rPr>
-          <w:rFonts w:eastAsiaTheme="minorEastAsia" w:cstheme="minorBidi"/>
-          <w:smallCaps w:val="0"/>
-          <w:noProof/>
-          <w:lang w:eastAsia="de-DE"/>
-        </w:rPr>
-      </w:pPr>
-      <w:hyperlink w:anchor="_Toc514759391" w:history="1">
-        <w:r>
-          <w:rPr>
-            <w:rStyle w:val="Hyperlink"/>
-            <w:noProof/>
-            <w:lang w:val="en-GB"/>
-          </w:rPr>
-          <w:t>Clairvoyance</w:t>
-        </w:r>
-        <w:r>
-          <w:rPr>
-            <w:noProof/>
-            <w:webHidden/>
-          </w:rPr>
-          <w:tab/>
-        </w:r>
-        <w:r>
-          <w:rPr>
-            <w:noProof/>
-            <w:webHidden/>
-          </w:rPr>
-          <w:fldChar w:fldCharType="begin"/>
-        </w:r>
-        <w:r>
-          <w:rPr>
-            <w:noProof/>
-            <w:webHidden/>
-          </w:rPr>
-          <w:instrText xml:space="preserve"> PAGEREF _Toc514759391 \h </w:instrText>
-        </w:r>
-        <w:r>
-          <w:rPr>
-            <w:noProof/>
-            <w:webHidden/>
-          </w:rPr>
-        </w:r>
-        <w:r>
-          <w:rPr>
-            <w:noProof/>
-            <w:webHidden/>
-          </w:rPr>
-          <w:fldChar w:fldCharType="separate"/>
-        </w:r>
-        <w:r>
-          <w:rPr>
-            <w:noProof/>
-            <w:webHidden/>
-          </w:rPr>
-          <w:t>16</w:t>
-        </w:r>
-        <w:r>
-          <w:rPr>
-            <w:noProof/>
-            <w:webHidden/>
-          </w:rPr>
-          <w:fldChar w:fldCharType="end"/>
-        </w:r>
-      </w:hyperlink>
-    </w:p>
-    <w:p>
-      <w:pPr>
-        <w:pStyle w:val="Verzeichnis3"/>
-        <w:tabs>
-          <w:tab w:val="right" w:pos="8921"/>
-        </w:tabs>
-        <w:rPr>
-          <w:rFonts w:eastAsiaTheme="minorEastAsia" w:cstheme="minorBidi"/>
-          <w:smallCaps w:val="0"/>
-          <w:noProof/>
-          <w:lang w:eastAsia="de-DE"/>
-        </w:rPr>
-      </w:pPr>
-      <w:hyperlink w:anchor="_Toc514759392" w:history="1">
-        <w:r>
-          <w:rPr>
-            <w:rStyle w:val="Hyperlink"/>
-            <w:noProof/>
-            <w:lang w:val="en-GB"/>
-          </w:rPr>
-          <w:t>Possession</w:t>
-        </w:r>
-        <w:r>
-          <w:rPr>
-            <w:noProof/>
-            <w:webHidden/>
-          </w:rPr>
-          <w:tab/>
-        </w:r>
-        <w:r>
-          <w:rPr>
-            <w:noProof/>
-            <w:webHidden/>
-          </w:rPr>
-          <w:fldChar w:fldCharType="begin"/>
-        </w:r>
-        <w:r>
-          <w:rPr>
-            <w:noProof/>
-            <w:webHidden/>
-          </w:rPr>
-          <w:instrText xml:space="preserve"> PAGEREF _Toc514759392 \h </w:instrText>
-        </w:r>
-        <w:r>
-          <w:rPr>
-            <w:noProof/>
-            <w:webHidden/>
-          </w:rPr>
-        </w:r>
-        <w:r>
-          <w:rPr>
-            <w:noProof/>
-            <w:webHidden/>
-          </w:rPr>
-          <w:fldChar w:fldCharType="separate"/>
-        </w:r>
-        <w:r>
-          <w:rPr>
-            <w:noProof/>
-            <w:webHidden/>
-          </w:rPr>
-          <w:t>16</w:t>
-        </w:r>
-        <w:r>
-          <w:rPr>
-            <w:noProof/>
-            <w:webHidden/>
-          </w:rPr>
-          <w:fldChar w:fldCharType="end"/>
-        </w:r>
-      </w:hyperlink>
-    </w:p>
-    <w:p>
-      <w:pPr>
-        <w:pStyle w:val="Verzeichnis1"/>
-        <w:tabs>
-          <w:tab w:val="right" w:pos="8921"/>
-        </w:tabs>
-        <w:rPr>
-          <w:rFonts w:eastAsiaTheme="minorEastAsia" w:cstheme="minorBidi"/>
-          <w:b w:val="0"/>
-          <w:bCs w:val="0"/>
-          <w:caps w:val="0"/>
-          <w:noProof/>
-          <w:u w:val="none"/>
-          <w:lang w:eastAsia="de-DE"/>
-        </w:rPr>
-      </w:pPr>
-      <w:hyperlink w:anchor="_Toc514759393" w:history="1">
-        <w:r>
-          <w:rPr>
-            <w:rStyle w:val="Hyperlink"/>
-            <w:noProof/>
-            <w:lang w:val="en-GB"/>
-          </w:rPr>
-          <w:t>HUDs/Menus</w:t>
-        </w:r>
-        <w:r>
-          <w:rPr>
-            <w:noProof/>
-            <w:webHidden/>
-          </w:rPr>
-          <w:tab/>
-        </w:r>
-        <w:r>
-          <w:rPr>
-            <w:noProof/>
-            <w:webHidden/>
-          </w:rPr>
-          <w:fldChar w:fldCharType="begin"/>
-        </w:r>
-        <w:r>
-          <w:rPr>
-            <w:noProof/>
-            <w:webHidden/>
-          </w:rPr>
-          <w:instrText xml:space="preserve"> PAGEREF _Toc514759393 \h </w:instrText>
+          <w:instrText xml:space="preserve"> PAGEREF _Toc518580368 \h </w:instrText>
         </w:r>
         <w:r>
           <w:rPr>
@@ -1829,7 +1034,7 @@
     </w:p>
     <w:p>
       <w:pPr>
-        <w:pStyle w:val="Verzeichnis2"/>
+        <w:pStyle w:val="Verzeichnis1"/>
         <w:tabs>
           <w:tab w:val="right" w:pos="8921"/>
         </w:tabs>
@@ -1837,19 +1042,20 @@
           <w:rFonts w:eastAsiaTheme="minorEastAsia" w:cstheme="minorBidi"/>
           <w:b w:val="0"/>
           <w:bCs w:val="0"/>
-          <w:smallCaps w:val="0"/>
+          <w:caps w:val="0"/>
           <w:noProof/>
+          <w:u w:val="none"/>
           <w:lang w:eastAsia="de-DE"/>
         </w:rPr>
       </w:pPr>
-      <w:hyperlink w:anchor="_Toc514759394" w:history="1">
+      <w:hyperlink w:anchor="_Toc518580369" w:history="1">
         <w:r>
           <w:rPr>
             <w:rStyle w:val="Hyperlink"/>
             <w:noProof/>
             <w:lang w:val="en-GB"/>
           </w:rPr>
-          <w:t>Menus</w:t>
+          <w:t>Controls</w:t>
         </w:r>
         <w:r>
           <w:rPr>
@@ -1870,378 +1076,7 @@
             <w:noProof/>
             <w:webHidden/>
           </w:rPr>
-          <w:instrText xml:space="preserve"> PAGEREF _Toc514759394 \h </w:instrText>
-        </w:r>
-        <w:r>
-          <w:rPr>
-            <w:noProof/>
-            <w:webHidden/>
-          </w:rPr>
-        </w:r>
-        <w:r>
-          <w:rPr>
-            <w:noProof/>
-            <w:webHidden/>
-          </w:rPr>
-          <w:fldChar w:fldCharType="separate"/>
-        </w:r>
-        <w:r>
-          <w:rPr>
-            <w:noProof/>
-            <w:webHidden/>
-          </w:rPr>
-          <w:t>17</w:t>
-        </w:r>
-        <w:r>
-          <w:rPr>
-            <w:noProof/>
-            <w:webHidden/>
-          </w:rPr>
-          <w:fldChar w:fldCharType="end"/>
-        </w:r>
-      </w:hyperlink>
-    </w:p>
-    <w:p>
-      <w:pPr>
-        <w:pStyle w:val="Verzeichnis2"/>
-        <w:tabs>
-          <w:tab w:val="right" w:pos="8921"/>
-        </w:tabs>
-        <w:rPr>
-          <w:rFonts w:eastAsiaTheme="minorEastAsia" w:cstheme="minorBidi"/>
-          <w:b w:val="0"/>
-          <w:bCs w:val="0"/>
-          <w:smallCaps w:val="0"/>
-          <w:noProof/>
-          <w:lang w:eastAsia="de-DE"/>
-        </w:rPr>
-      </w:pPr>
-      <w:hyperlink w:anchor="_Toc514759395" w:history="1">
-        <w:r>
-          <w:rPr>
-            <w:rStyle w:val="Hyperlink"/>
-            <w:noProof/>
-            <w:lang w:val="en-GB"/>
-          </w:rPr>
-          <w:t>UI</w:t>
-        </w:r>
-        <w:r>
-          <w:rPr>
-            <w:noProof/>
-            <w:webHidden/>
-          </w:rPr>
-          <w:tab/>
-        </w:r>
-        <w:r>
-          <w:rPr>
-            <w:noProof/>
-            <w:webHidden/>
-          </w:rPr>
-          <w:fldChar w:fldCharType="begin"/>
-        </w:r>
-        <w:r>
-          <w:rPr>
-            <w:noProof/>
-            <w:webHidden/>
-          </w:rPr>
-          <w:instrText xml:space="preserve"> PAGEREF _Toc514759395 \h </w:instrText>
-        </w:r>
-        <w:r>
-          <w:rPr>
-            <w:noProof/>
-            <w:webHidden/>
-          </w:rPr>
-        </w:r>
-        <w:r>
-          <w:rPr>
-            <w:noProof/>
-            <w:webHidden/>
-          </w:rPr>
-          <w:fldChar w:fldCharType="separate"/>
-        </w:r>
-        <w:r>
-          <w:rPr>
-            <w:noProof/>
-            <w:webHidden/>
-          </w:rPr>
-          <w:t>17</w:t>
-        </w:r>
-        <w:r>
-          <w:rPr>
-            <w:noProof/>
-            <w:webHidden/>
-          </w:rPr>
-          <w:fldChar w:fldCharType="end"/>
-        </w:r>
-      </w:hyperlink>
-    </w:p>
-    <w:p>
-      <w:pPr>
-        <w:pStyle w:val="Verzeichnis2"/>
-        <w:tabs>
-          <w:tab w:val="right" w:pos="8921"/>
-        </w:tabs>
-        <w:rPr>
-          <w:rFonts w:eastAsiaTheme="minorEastAsia" w:cstheme="minorBidi"/>
-          <w:b w:val="0"/>
-          <w:bCs w:val="0"/>
-          <w:smallCaps w:val="0"/>
-          <w:noProof/>
-          <w:lang w:eastAsia="de-DE"/>
-        </w:rPr>
-      </w:pPr>
-      <w:hyperlink w:anchor="_Toc514759396" w:history="1">
-        <w:r>
-          <w:rPr>
-            <w:rStyle w:val="Hyperlink"/>
-            <w:noProof/>
-            <w:lang w:val="en-GB"/>
-          </w:rPr>
-          <w:t>Scaling and Proportions</w:t>
-        </w:r>
-        <w:r>
-          <w:rPr>
-            <w:noProof/>
-            <w:webHidden/>
-          </w:rPr>
-          <w:tab/>
-        </w:r>
-        <w:r>
-          <w:rPr>
-            <w:noProof/>
-            <w:webHidden/>
-          </w:rPr>
-          <w:fldChar w:fldCharType="begin"/>
-        </w:r>
-        <w:r>
-          <w:rPr>
-            <w:noProof/>
-            <w:webHidden/>
-          </w:rPr>
-          <w:instrText xml:space="preserve"> PAGEREF _Toc514759396 \h </w:instrText>
-        </w:r>
-        <w:r>
-          <w:rPr>
-            <w:noProof/>
-            <w:webHidden/>
-          </w:rPr>
-        </w:r>
-        <w:r>
-          <w:rPr>
-            <w:noProof/>
-            <w:webHidden/>
-          </w:rPr>
-          <w:fldChar w:fldCharType="separate"/>
-        </w:r>
-        <w:r>
-          <w:rPr>
-            <w:noProof/>
-            <w:webHidden/>
-          </w:rPr>
-          <w:t>17</w:t>
-        </w:r>
-        <w:r>
-          <w:rPr>
-            <w:noProof/>
-            <w:webHidden/>
-          </w:rPr>
-          <w:fldChar w:fldCharType="end"/>
-        </w:r>
-      </w:hyperlink>
-    </w:p>
-    <w:p>
-      <w:pPr>
-        <w:pStyle w:val="Verzeichnis2"/>
-        <w:tabs>
-          <w:tab w:val="right" w:pos="8921"/>
-        </w:tabs>
-        <w:rPr>
-          <w:rFonts w:eastAsiaTheme="minorEastAsia" w:cstheme="minorBidi"/>
-          <w:b w:val="0"/>
-          <w:bCs w:val="0"/>
-          <w:smallCaps w:val="0"/>
-          <w:noProof/>
-          <w:lang w:eastAsia="de-DE"/>
-        </w:rPr>
-      </w:pPr>
-      <w:hyperlink w:anchor="_Toc514759397" w:history="1">
-        <w:r>
-          <w:rPr>
-            <w:rStyle w:val="Hyperlink"/>
-            <w:noProof/>
-            <w:lang w:val="en-GB"/>
-          </w:rPr>
-          <w:t>Camera</w:t>
-        </w:r>
-        <w:r>
-          <w:rPr>
-            <w:noProof/>
-            <w:webHidden/>
-          </w:rPr>
-          <w:tab/>
-        </w:r>
-        <w:r>
-          <w:rPr>
-            <w:noProof/>
-            <w:webHidden/>
-          </w:rPr>
-          <w:fldChar w:fldCharType="begin"/>
-        </w:r>
-        <w:r>
-          <w:rPr>
-            <w:noProof/>
-            <w:webHidden/>
-          </w:rPr>
-          <w:instrText xml:space="preserve"> PAGEREF _Toc514759397 \h </w:instrText>
-        </w:r>
-        <w:r>
-          <w:rPr>
-            <w:noProof/>
-            <w:webHidden/>
-          </w:rPr>
-        </w:r>
-        <w:r>
-          <w:rPr>
-            <w:noProof/>
-            <w:webHidden/>
-          </w:rPr>
-          <w:fldChar w:fldCharType="separate"/>
-        </w:r>
-        <w:r>
-          <w:rPr>
-            <w:noProof/>
-            <w:webHidden/>
-          </w:rPr>
-          <w:t>17</w:t>
-        </w:r>
-        <w:r>
-          <w:rPr>
-            <w:noProof/>
-            <w:webHidden/>
-          </w:rPr>
-          <w:fldChar w:fldCharType="end"/>
-        </w:r>
-      </w:hyperlink>
-    </w:p>
-    <w:p>
-      <w:pPr>
-        <w:pStyle w:val="Verzeichnis2"/>
-        <w:tabs>
-          <w:tab w:val="right" w:pos="8921"/>
-        </w:tabs>
-        <w:rPr>
-          <w:rFonts w:eastAsiaTheme="minorEastAsia" w:cstheme="minorBidi"/>
-          <w:b w:val="0"/>
-          <w:bCs w:val="0"/>
-          <w:smallCaps w:val="0"/>
-          <w:noProof/>
-          <w:lang w:eastAsia="de-DE"/>
-        </w:rPr>
-      </w:pPr>
-      <w:hyperlink w:anchor="_Toc514759398" w:history="1">
-        <w:r>
-          <w:rPr>
-            <w:rStyle w:val="Hyperlink"/>
-            <w:noProof/>
-            <w:lang w:val="en-GB"/>
-          </w:rPr>
-          <w:t>Screens/Perspectives</w:t>
-        </w:r>
-        <w:r>
-          <w:rPr>
-            <w:noProof/>
-            <w:webHidden/>
-          </w:rPr>
-          <w:tab/>
-        </w:r>
-        <w:r>
-          <w:rPr>
-            <w:noProof/>
-            <w:webHidden/>
-          </w:rPr>
-          <w:fldChar w:fldCharType="begin"/>
-        </w:r>
-        <w:r>
-          <w:rPr>
-            <w:noProof/>
-            <w:webHidden/>
-          </w:rPr>
-          <w:instrText xml:space="preserve"> PAGEREF _Toc514759398 \h </w:instrText>
-        </w:r>
-        <w:r>
-          <w:rPr>
-            <w:noProof/>
-            <w:webHidden/>
-          </w:rPr>
-        </w:r>
-        <w:r>
-          <w:rPr>
-            <w:noProof/>
-            <w:webHidden/>
-          </w:rPr>
-          <w:fldChar w:fldCharType="separate"/>
-        </w:r>
-        <w:r>
-          <w:rPr>
-            <w:noProof/>
-            <w:webHidden/>
-          </w:rPr>
-          <w:t>17</w:t>
-        </w:r>
-        <w:r>
-          <w:rPr>
-            <w:noProof/>
-            <w:webHidden/>
-          </w:rPr>
-          <w:fldChar w:fldCharType="end"/>
-        </w:r>
-      </w:hyperlink>
-    </w:p>
-    <w:p>
-      <w:pPr>
-        <w:pStyle w:val="Verzeichnis1"/>
-        <w:tabs>
-          <w:tab w:val="right" w:pos="8921"/>
-        </w:tabs>
-        <w:rPr>
-          <w:rFonts w:eastAsiaTheme="minorEastAsia" w:cstheme="minorBidi"/>
-          <w:b w:val="0"/>
-          <w:bCs w:val="0"/>
-          <w:caps w:val="0"/>
-          <w:noProof/>
-          <w:u w:val="none"/>
-          <w:lang w:eastAsia="de-DE"/>
-        </w:rPr>
-      </w:pPr>
-      <w:hyperlink w:anchor="_Toc514759399" w:history="1">
-        <w:r>
-          <w:rPr>
-            <w:rStyle w:val="Hyperlink"/>
-            <w:noProof/>
-            <w:lang w:val="en-GB"/>
-          </w:rPr>
-          <w:t>Level Design</w:t>
-        </w:r>
-        <w:r>
-          <w:rPr>
-            <w:noProof/>
-            <w:webHidden/>
-          </w:rPr>
-          <w:tab/>
-        </w:r>
-        <w:r>
-          <w:rPr>
-            <w:noProof/>
-            <w:webHidden/>
-          </w:rPr>
-          <w:fldChar w:fldCharType="begin"/>
-        </w:r>
-        <w:r>
-          <w:rPr>
-            <w:noProof/>
-            <w:webHidden/>
-          </w:rPr>
-          <w:instrText xml:space="preserve"> PAGEREF _Toc514759399 \h </w:instrText>
+          <w:instrText xml:space="preserve"> PAGEREF _Toc518580369 \h </w:instrText>
         </w:r>
         <w:r>
           <w:rPr>
@@ -2287,14 +1122,14 @@
           <w:lang w:eastAsia="de-DE"/>
         </w:rPr>
       </w:pPr>
-      <w:hyperlink w:anchor="_Toc514759400" w:history="1">
+      <w:hyperlink w:anchor="_Toc518580370" w:history="1">
         <w:r>
           <w:rPr>
             <w:rStyle w:val="Hyperlink"/>
             <w:noProof/>
             <w:lang w:val="en-GB"/>
           </w:rPr>
-          <w:t>Level 0 – Awakening</w:t>
+          <w:t>Characters</w:t>
         </w:r>
         <w:r>
           <w:rPr>
@@ -2315,7 +1150,7 @@
             <w:noProof/>
             <w:webHidden/>
           </w:rPr>
-          <w:instrText xml:space="preserve"> PAGEREF _Toc514759400 \h </w:instrText>
+          <w:instrText xml:space="preserve"> PAGEREF _Toc518580370 \h </w:instrText>
         </w:r>
         <w:r>
           <w:rPr>
@@ -2361,14 +1196,14 @@
           <w:lang w:eastAsia="de-DE"/>
         </w:rPr>
       </w:pPr>
-      <w:hyperlink w:anchor="_Toc514759401" w:history="1">
+      <w:hyperlink w:anchor="_Toc518580371" w:history="1">
         <w:r>
           <w:rPr>
             <w:rStyle w:val="Hyperlink"/>
             <w:noProof/>
             <w:lang w:val="en-GB"/>
           </w:rPr>
-          <w:t>Level 1 – The Bureau</w:t>
+          <w:t>Clairvoyance</w:t>
         </w:r>
         <w:r>
           <w:rPr>
@@ -2389,7 +1224,7 @@
             <w:noProof/>
             <w:webHidden/>
           </w:rPr>
-          <w:instrText xml:space="preserve"> PAGEREF _Toc514759401 \h </w:instrText>
+          <w:instrText xml:space="preserve"> PAGEREF _Toc518580371 \h </w:instrText>
         </w:r>
         <w:r>
           <w:rPr>
@@ -2422,25 +1257,27 @@
     </w:p>
     <w:p>
       <w:pPr>
-        <w:pStyle w:val="Verzeichnis3"/>
+        <w:pStyle w:val="Verzeichnis2"/>
         <w:tabs>
           <w:tab w:val="right" w:pos="8921"/>
         </w:tabs>
         <w:rPr>
           <w:rFonts w:eastAsiaTheme="minorEastAsia" w:cstheme="minorBidi"/>
+          <w:b w:val="0"/>
+          <w:bCs w:val="0"/>
           <w:smallCaps w:val="0"/>
           <w:noProof/>
           <w:lang w:eastAsia="de-DE"/>
         </w:rPr>
       </w:pPr>
-      <w:hyperlink w:anchor="_Toc514759402" w:history="1">
+      <w:hyperlink w:anchor="_Toc518580372" w:history="1">
         <w:r>
           <w:rPr>
             <w:rStyle w:val="Hyperlink"/>
             <w:noProof/>
             <w:lang w:val="en-GB"/>
           </w:rPr>
-          <w:t>Layout</w:t>
+          <w:t>Quick Time Event</w:t>
         </w:r>
         <w:r>
           <w:rPr>
@@ -2461,7 +1298,7 @@
             <w:noProof/>
             <w:webHidden/>
           </w:rPr>
-          <w:instrText xml:space="preserve"> PAGEREF _Toc514759402 \h </w:instrText>
+          <w:instrText xml:space="preserve"> PAGEREF _Toc518580372 \h </w:instrText>
         </w:r>
         <w:r>
           <w:rPr>
@@ -2494,25 +1331,28 @@
     </w:p>
     <w:p>
       <w:pPr>
-        <w:pStyle w:val="Verzeichnis3"/>
+        <w:pStyle w:val="Verzeichnis1"/>
         <w:tabs>
           <w:tab w:val="right" w:pos="8921"/>
         </w:tabs>
         <w:rPr>
           <w:rFonts w:eastAsiaTheme="minorEastAsia" w:cstheme="minorBidi"/>
-          <w:smallCaps w:val="0"/>
+          <w:b w:val="0"/>
+          <w:bCs w:val="0"/>
+          <w:caps w:val="0"/>
           <w:noProof/>
+          <w:u w:val="none"/>
           <w:lang w:eastAsia="de-DE"/>
         </w:rPr>
       </w:pPr>
-      <w:hyperlink w:anchor="_Toc514759403" w:history="1">
+      <w:hyperlink w:anchor="_Toc518580373" w:history="1">
         <w:r>
           <w:rPr>
             <w:rStyle w:val="Hyperlink"/>
             <w:noProof/>
             <w:lang w:val="en-GB"/>
           </w:rPr>
-          <w:t>Player Paths</w:t>
+          <w:t>HUDs/Menus</w:t>
         </w:r>
         <w:r>
           <w:rPr>
@@ -2533,7 +1373,7 @@
             <w:noProof/>
             <w:webHidden/>
           </w:rPr>
-          <w:instrText xml:space="preserve"> PAGEREF _Toc514759403 \h </w:instrText>
+          <w:instrText xml:space="preserve"> PAGEREF _Toc518580373 \h </w:instrText>
         </w:r>
         <w:r>
           <w:rPr>
@@ -2579,14 +1419,14 @@
           <w:lang w:eastAsia="de-DE"/>
         </w:rPr>
       </w:pPr>
-      <w:hyperlink w:anchor="_Toc514759404" w:history="1">
+      <w:hyperlink w:anchor="_Toc518580374" w:history="1">
         <w:r>
           <w:rPr>
             <w:rStyle w:val="Hyperlink"/>
             <w:noProof/>
             <w:lang w:val="en-GB"/>
           </w:rPr>
-          <w:t>Level 2 – The Laboratory</w:t>
+          <w:t>Menus</w:t>
         </w:r>
         <w:r>
           <w:rPr>
@@ -2607,7 +1447,229 @@
             <w:noProof/>
             <w:webHidden/>
           </w:rPr>
-          <w:instrText xml:space="preserve"> PAGEREF _Toc514759404 \h </w:instrText>
+          <w:instrText xml:space="preserve"> PAGEREF _Toc518580374 \h </w:instrText>
+        </w:r>
+        <w:r>
+          <w:rPr>
+            <w:noProof/>
+            <w:webHidden/>
+          </w:rPr>
+        </w:r>
+        <w:r>
+          <w:rPr>
+            <w:noProof/>
+            <w:webHidden/>
+          </w:rPr>
+          <w:fldChar w:fldCharType="separate"/>
+        </w:r>
+        <w:r>
+          <w:rPr>
+            <w:noProof/>
+            <w:webHidden/>
+          </w:rPr>
+          <w:t>19</w:t>
+        </w:r>
+        <w:r>
+          <w:rPr>
+            <w:noProof/>
+            <w:webHidden/>
+          </w:rPr>
+          <w:fldChar w:fldCharType="end"/>
+        </w:r>
+      </w:hyperlink>
+    </w:p>
+    <w:p>
+      <w:pPr>
+        <w:pStyle w:val="Verzeichnis2"/>
+        <w:tabs>
+          <w:tab w:val="right" w:pos="8921"/>
+        </w:tabs>
+        <w:rPr>
+          <w:rFonts w:eastAsiaTheme="minorEastAsia" w:cstheme="minorBidi"/>
+          <w:b w:val="0"/>
+          <w:bCs w:val="0"/>
+          <w:smallCaps w:val="0"/>
+          <w:noProof/>
+          <w:lang w:eastAsia="de-DE"/>
+        </w:rPr>
+      </w:pPr>
+      <w:hyperlink w:anchor="_Toc518580375" w:history="1">
+        <w:r>
+          <w:rPr>
+            <w:rStyle w:val="Hyperlink"/>
+            <w:noProof/>
+            <w:lang w:val="en-GB"/>
+          </w:rPr>
+          <w:t>Scaling and Proportions</w:t>
+        </w:r>
+        <w:r>
+          <w:rPr>
+            <w:noProof/>
+            <w:webHidden/>
+          </w:rPr>
+          <w:tab/>
+        </w:r>
+        <w:r>
+          <w:rPr>
+            <w:noProof/>
+            <w:webHidden/>
+          </w:rPr>
+          <w:fldChar w:fldCharType="begin"/>
+        </w:r>
+        <w:r>
+          <w:rPr>
+            <w:noProof/>
+            <w:webHidden/>
+          </w:rPr>
+          <w:instrText xml:space="preserve"> PAGEREF _Toc518580375 \h </w:instrText>
+        </w:r>
+        <w:r>
+          <w:rPr>
+            <w:noProof/>
+            <w:webHidden/>
+          </w:rPr>
+        </w:r>
+        <w:r>
+          <w:rPr>
+            <w:noProof/>
+            <w:webHidden/>
+          </w:rPr>
+          <w:fldChar w:fldCharType="separate"/>
+        </w:r>
+        <w:r>
+          <w:rPr>
+            <w:noProof/>
+            <w:webHidden/>
+          </w:rPr>
+          <w:t>19</w:t>
+        </w:r>
+        <w:r>
+          <w:rPr>
+            <w:noProof/>
+            <w:webHidden/>
+          </w:rPr>
+          <w:fldChar w:fldCharType="end"/>
+        </w:r>
+      </w:hyperlink>
+    </w:p>
+    <w:p>
+      <w:pPr>
+        <w:pStyle w:val="Verzeichnis2"/>
+        <w:tabs>
+          <w:tab w:val="right" w:pos="8921"/>
+        </w:tabs>
+        <w:rPr>
+          <w:rFonts w:eastAsiaTheme="minorEastAsia" w:cstheme="minorBidi"/>
+          <w:b w:val="0"/>
+          <w:bCs w:val="0"/>
+          <w:smallCaps w:val="0"/>
+          <w:noProof/>
+          <w:lang w:eastAsia="de-DE"/>
+        </w:rPr>
+      </w:pPr>
+      <w:hyperlink w:anchor="_Toc518580376" w:history="1">
+        <w:r>
+          <w:rPr>
+            <w:rStyle w:val="Hyperlink"/>
+            <w:noProof/>
+            <w:lang w:val="en-GB"/>
+          </w:rPr>
+          <w:t>Camera</w:t>
+        </w:r>
+        <w:r>
+          <w:rPr>
+            <w:noProof/>
+            <w:webHidden/>
+          </w:rPr>
+          <w:tab/>
+        </w:r>
+        <w:r>
+          <w:rPr>
+            <w:noProof/>
+            <w:webHidden/>
+          </w:rPr>
+          <w:fldChar w:fldCharType="begin"/>
+        </w:r>
+        <w:r>
+          <w:rPr>
+            <w:noProof/>
+            <w:webHidden/>
+          </w:rPr>
+          <w:instrText xml:space="preserve"> PAGEREF _Toc518580376 \h </w:instrText>
+        </w:r>
+        <w:r>
+          <w:rPr>
+            <w:noProof/>
+            <w:webHidden/>
+          </w:rPr>
+        </w:r>
+        <w:r>
+          <w:rPr>
+            <w:noProof/>
+            <w:webHidden/>
+          </w:rPr>
+          <w:fldChar w:fldCharType="separate"/>
+        </w:r>
+        <w:r>
+          <w:rPr>
+            <w:noProof/>
+            <w:webHidden/>
+          </w:rPr>
+          <w:t>19</w:t>
+        </w:r>
+        <w:r>
+          <w:rPr>
+            <w:noProof/>
+            <w:webHidden/>
+          </w:rPr>
+          <w:fldChar w:fldCharType="end"/>
+        </w:r>
+      </w:hyperlink>
+    </w:p>
+    <w:p>
+      <w:pPr>
+        <w:pStyle w:val="Verzeichnis2"/>
+        <w:tabs>
+          <w:tab w:val="right" w:pos="8921"/>
+        </w:tabs>
+        <w:rPr>
+          <w:rFonts w:eastAsiaTheme="minorEastAsia" w:cstheme="minorBidi"/>
+          <w:b w:val="0"/>
+          <w:bCs w:val="0"/>
+          <w:smallCaps w:val="0"/>
+          <w:noProof/>
+          <w:lang w:eastAsia="de-DE"/>
+        </w:rPr>
+      </w:pPr>
+      <w:hyperlink w:anchor="_Toc518580377" w:history="1">
+        <w:r>
+          <w:rPr>
+            <w:rStyle w:val="Hyperlink"/>
+            <w:noProof/>
+            <w:lang w:val="en-GB"/>
+          </w:rPr>
+          <w:t>Screens/Perspectives</w:t>
+        </w:r>
+        <w:r>
+          <w:rPr>
+            <w:noProof/>
+            <w:webHidden/>
+          </w:rPr>
+          <w:tab/>
+        </w:r>
+        <w:r>
+          <w:rPr>
+            <w:noProof/>
+            <w:webHidden/>
+          </w:rPr>
+          <w:fldChar w:fldCharType="begin"/>
+        </w:r>
+        <w:r>
+          <w:rPr>
+            <w:noProof/>
+            <w:webHidden/>
+          </w:rPr>
+          <w:instrText xml:space="preserve"> PAGEREF _Toc518580377 \h </w:instrText>
         </w:r>
         <w:r>
           <w:rPr>
@@ -2640,7 +1702,7 @@
     </w:p>
     <w:p>
       <w:pPr>
-        <w:pStyle w:val="Verzeichnis1"/>
+        <w:pStyle w:val="Verzeichnis2"/>
         <w:tabs>
           <w:tab w:val="right" w:pos="8921"/>
         </w:tabs>
@@ -2648,20 +1710,19 @@
           <w:rFonts w:eastAsiaTheme="minorEastAsia" w:cstheme="minorBidi"/>
           <w:b w:val="0"/>
           <w:bCs w:val="0"/>
-          <w:caps w:val="0"/>
+          <w:smallCaps w:val="0"/>
           <w:noProof/>
-          <w:u w:val="none"/>
           <w:lang w:eastAsia="de-DE"/>
         </w:rPr>
       </w:pPr>
-      <w:hyperlink w:anchor="_Toc514759405" w:history="1">
+      <w:hyperlink w:anchor="_Toc518580378" w:history="1">
         <w:r>
           <w:rPr>
             <w:rStyle w:val="Hyperlink"/>
             <w:noProof/>
             <w:lang w:val="en-GB"/>
           </w:rPr>
-          <w:t>Assets Needed</w:t>
+          <w:t>UI Elements</w:t>
         </w:r>
         <w:r>
           <w:rPr>
@@ -2682,7 +1743,82 @@
             <w:noProof/>
             <w:webHidden/>
           </w:rPr>
-          <w:instrText xml:space="preserve"> PAGEREF _Toc514759405 \h </w:instrText>
+          <w:instrText xml:space="preserve"> PAGEREF _Toc518580378 \h </w:instrText>
+        </w:r>
+        <w:r>
+          <w:rPr>
+            <w:noProof/>
+            <w:webHidden/>
+          </w:rPr>
+        </w:r>
+        <w:r>
+          <w:rPr>
+            <w:noProof/>
+            <w:webHidden/>
+          </w:rPr>
+          <w:fldChar w:fldCharType="separate"/>
+        </w:r>
+        <w:r>
+          <w:rPr>
+            <w:noProof/>
+            <w:webHidden/>
+          </w:rPr>
+          <w:t>20</w:t>
+        </w:r>
+        <w:r>
+          <w:rPr>
+            <w:noProof/>
+            <w:webHidden/>
+          </w:rPr>
+          <w:fldChar w:fldCharType="end"/>
+        </w:r>
+      </w:hyperlink>
+    </w:p>
+    <w:p>
+      <w:pPr>
+        <w:pStyle w:val="Verzeichnis1"/>
+        <w:tabs>
+          <w:tab w:val="right" w:pos="8921"/>
+        </w:tabs>
+        <w:rPr>
+          <w:rFonts w:eastAsiaTheme="minorEastAsia" w:cstheme="minorBidi"/>
+          <w:b w:val="0"/>
+          <w:bCs w:val="0"/>
+          <w:caps w:val="0"/>
+          <w:noProof/>
+          <w:u w:val="none"/>
+          <w:lang w:eastAsia="de-DE"/>
+        </w:rPr>
+      </w:pPr>
+      <w:hyperlink w:anchor="_Toc518580379" w:history="1">
+        <w:r>
+          <w:rPr>
+            <w:rStyle w:val="Hyperlink"/>
+            <w:noProof/>
+            <w:lang w:val="en-GB"/>
+          </w:rPr>
+          <w:t>Level Design</w:t>
+        </w:r>
+        <w:r>
+          <w:rPr>
+            <w:noProof/>
+            <w:webHidden/>
+          </w:rPr>
+          <w:tab/>
+        </w:r>
+        <w:r>
+          <w:rPr>
+            <w:noProof/>
+            <w:webHidden/>
+          </w:rPr>
+          <w:fldChar w:fldCharType="begin"/>
+        </w:r>
+        <w:r>
+          <w:rPr>
+            <w:noProof/>
+            <w:webHidden/>
+          </w:rPr>
+          <w:instrText xml:space="preserve"> PAGEREF _Toc518580379 \h </w:instrText>
         </w:r>
         <w:r>
           <w:rPr>
@@ -2728,14 +1864,14 @@
           <w:lang w:eastAsia="de-DE"/>
         </w:rPr>
       </w:pPr>
-      <w:hyperlink w:anchor="_Toc514759406" w:history="1">
+      <w:hyperlink w:anchor="_Toc518580380" w:history="1">
         <w:r>
           <w:rPr>
             <w:rStyle w:val="Hyperlink"/>
             <w:noProof/>
             <w:lang w:val="en-GB"/>
           </w:rPr>
-          <w:t>Level 1</w:t>
+          <w:t>Level 0 – Awakening</w:t>
         </w:r>
         <w:r>
           <w:rPr>
@@ -2756,7 +1892,7 @@
             <w:noProof/>
             <w:webHidden/>
           </w:rPr>
-          <w:instrText xml:space="preserve"> PAGEREF _Toc514759406 \h </w:instrText>
+          <w:instrText xml:space="preserve"> PAGEREF _Toc518580380 \h </w:instrText>
         </w:r>
         <w:r>
           <w:rPr>
@@ -2789,7 +1925,7 @@
     </w:p>
     <w:p>
       <w:pPr>
-        <w:pStyle w:val="Verzeichnis1"/>
+        <w:pStyle w:val="Verzeichnis2"/>
         <w:tabs>
           <w:tab w:val="right" w:pos="8921"/>
         </w:tabs>
@@ -2797,20 +1933,19 @@
           <w:rFonts w:eastAsiaTheme="minorEastAsia" w:cstheme="minorBidi"/>
           <w:b w:val="0"/>
           <w:bCs w:val="0"/>
-          <w:caps w:val="0"/>
+          <w:smallCaps w:val="0"/>
           <w:noProof/>
-          <w:u w:val="none"/>
           <w:lang w:eastAsia="de-DE"/>
         </w:rPr>
       </w:pPr>
-      <w:hyperlink w:anchor="_Toc514759407" w:history="1">
+      <w:hyperlink w:anchor="_Toc518580381" w:history="1">
         <w:r>
           <w:rPr>
             <w:rStyle w:val="Hyperlink"/>
             <w:noProof/>
             <w:lang w:val="en-GB"/>
           </w:rPr>
-          <w:t>Glossary</w:t>
+          <w:t>Level 1 – The Office</w:t>
         </w:r>
         <w:r>
           <w:rPr>
@@ -2831,7 +1966,7 @@
             <w:noProof/>
             <w:webHidden/>
           </w:rPr>
-          <w:instrText xml:space="preserve"> PAGEREF _Toc514759407 \h </w:instrText>
+          <w:instrText xml:space="preserve"> PAGEREF _Toc518580381 \h </w:instrText>
         </w:r>
         <w:r>
           <w:rPr>
@@ -2864,27 +1999,25 @@
     </w:p>
     <w:p>
       <w:pPr>
-        <w:pStyle w:val="Verzeichnis2"/>
+        <w:pStyle w:val="Verzeichnis3"/>
         <w:tabs>
           <w:tab w:val="right" w:pos="8921"/>
         </w:tabs>
         <w:rPr>
           <w:rFonts w:eastAsiaTheme="minorEastAsia" w:cstheme="minorBidi"/>
-          <w:b w:val="0"/>
-          <w:bCs w:val="0"/>
           <w:smallCaps w:val="0"/>
           <w:noProof/>
           <w:lang w:eastAsia="de-DE"/>
         </w:rPr>
       </w:pPr>
-      <w:hyperlink w:anchor="_Toc514759408" w:history="1">
+      <w:hyperlink w:anchor="_Toc518580382" w:history="1">
         <w:r>
           <w:rPr>
             <w:rStyle w:val="Hyperlink"/>
             <w:noProof/>
             <w:lang w:val="en-GB"/>
           </w:rPr>
-          <w:t>Index</w:t>
+          <w:t>Layout</w:t>
         </w:r>
         <w:r>
           <w:rPr>
@@ -2905,7 +2038,7 @@
             <w:noProof/>
             <w:webHidden/>
           </w:rPr>
-          <w:instrText xml:space="preserve"> PAGEREF _Toc514759408 \h </w:instrText>
+          <w:instrText xml:space="preserve"> PAGEREF _Toc518580382 \h </w:instrText>
         </w:r>
         <w:r>
           <w:rPr>
@@ -2938,6 +2071,78 @@
     </w:p>
     <w:p>
       <w:pPr>
+        <w:pStyle w:val="Verzeichnis3"/>
+        <w:tabs>
+          <w:tab w:val="right" w:pos="8921"/>
+        </w:tabs>
+        <w:rPr>
+          <w:rFonts w:eastAsiaTheme="minorEastAsia" w:cstheme="minorBidi"/>
+          <w:smallCaps w:val="0"/>
+          <w:noProof/>
+          <w:lang w:eastAsia="de-DE"/>
+        </w:rPr>
+      </w:pPr>
+      <w:hyperlink w:anchor="_Toc518580383" w:history="1">
+        <w:r>
+          <w:rPr>
+            <w:rStyle w:val="Hyperlink"/>
+            <w:noProof/>
+            <w:lang w:val="en-GB"/>
+          </w:rPr>
+          <w:t>Player Paths</w:t>
+        </w:r>
+        <w:r>
+          <w:rPr>
+            <w:noProof/>
+            <w:webHidden/>
+          </w:rPr>
+          <w:tab/>
+        </w:r>
+        <w:r>
+          <w:rPr>
+            <w:noProof/>
+            <w:webHidden/>
+          </w:rPr>
+          <w:fldChar w:fldCharType="begin"/>
+        </w:r>
+        <w:r>
+          <w:rPr>
+            <w:noProof/>
+            <w:webHidden/>
+          </w:rPr>
+          <w:instrText xml:space="preserve"> PAGEREF _Toc518580383 \h </w:instrText>
+        </w:r>
+        <w:r>
+          <w:rPr>
+            <w:noProof/>
+            <w:webHidden/>
+          </w:rPr>
+        </w:r>
+        <w:r>
+          <w:rPr>
+            <w:noProof/>
+            <w:webHidden/>
+          </w:rPr>
+          <w:fldChar w:fldCharType="separate"/>
+        </w:r>
+        <w:r>
+          <w:rPr>
+            <w:noProof/>
+            <w:webHidden/>
+          </w:rPr>
+          <w:t>23</w:t>
+        </w:r>
+        <w:r>
+          <w:rPr>
+            <w:noProof/>
+            <w:webHidden/>
+          </w:rPr>
+          <w:fldChar w:fldCharType="end"/>
+        </w:r>
+      </w:hyperlink>
+    </w:p>
+    <w:p>
+      <w:pPr>
         <w:pStyle w:val="Verzeichnis2"/>
         <w:tabs>
           <w:tab w:val="right" w:pos="8921"/>
@@ -2951,7 +2156,597 @@
           <w:lang w:eastAsia="de-DE"/>
         </w:rPr>
       </w:pPr>
-      <w:hyperlink w:anchor="_Toc514759409" w:history="1">
+      <w:hyperlink w:anchor="_Toc518580384" w:history="1">
+        <w:r>
+          <w:rPr>
+            <w:rStyle w:val="Hyperlink"/>
+            <w:noProof/>
+            <w:lang w:val="en-GB"/>
+          </w:rPr>
+          <w:t>Level 2 – The Laboratory</w:t>
+        </w:r>
+        <w:r>
+          <w:rPr>
+            <w:noProof/>
+            <w:webHidden/>
+          </w:rPr>
+          <w:tab/>
+        </w:r>
+        <w:r>
+          <w:rPr>
+            <w:noProof/>
+            <w:webHidden/>
+          </w:rPr>
+          <w:fldChar w:fldCharType="begin"/>
+        </w:r>
+        <w:r>
+          <w:rPr>
+            <w:noProof/>
+            <w:webHidden/>
+          </w:rPr>
+          <w:instrText xml:space="preserve"> PAGEREF _Toc518580384 \h </w:instrText>
+        </w:r>
+        <w:r>
+          <w:rPr>
+            <w:noProof/>
+            <w:webHidden/>
+          </w:rPr>
+        </w:r>
+        <w:r>
+          <w:rPr>
+            <w:noProof/>
+            <w:webHidden/>
+          </w:rPr>
+          <w:fldChar w:fldCharType="separate"/>
+        </w:r>
+        <w:r>
+          <w:rPr>
+            <w:noProof/>
+            <w:webHidden/>
+          </w:rPr>
+          <w:t>24</w:t>
+        </w:r>
+        <w:r>
+          <w:rPr>
+            <w:noProof/>
+            <w:webHidden/>
+          </w:rPr>
+          <w:fldChar w:fldCharType="end"/>
+        </w:r>
+      </w:hyperlink>
+    </w:p>
+    <w:p>
+      <w:pPr>
+        <w:pStyle w:val="Verzeichnis3"/>
+        <w:tabs>
+          <w:tab w:val="right" w:pos="8921"/>
+        </w:tabs>
+        <w:rPr>
+          <w:rFonts w:eastAsiaTheme="minorEastAsia" w:cstheme="minorBidi"/>
+          <w:smallCaps w:val="0"/>
+          <w:noProof/>
+          <w:lang w:eastAsia="de-DE"/>
+        </w:rPr>
+      </w:pPr>
+      <w:hyperlink w:anchor="_Toc518580385" w:history="1">
+        <w:r>
+          <w:rPr>
+            <w:rStyle w:val="Hyperlink"/>
+            <w:noProof/>
+            <w:lang w:val="en-GB"/>
+          </w:rPr>
+          <w:t>Layout</w:t>
+        </w:r>
+        <w:r>
+          <w:rPr>
+            <w:noProof/>
+            <w:webHidden/>
+          </w:rPr>
+          <w:tab/>
+        </w:r>
+        <w:r>
+          <w:rPr>
+            <w:noProof/>
+            <w:webHidden/>
+          </w:rPr>
+          <w:fldChar w:fldCharType="begin"/>
+        </w:r>
+        <w:r>
+          <w:rPr>
+            <w:noProof/>
+            <w:webHidden/>
+          </w:rPr>
+          <w:instrText xml:space="preserve"> PAGEREF _Toc518580385 \h </w:instrText>
+        </w:r>
+        <w:r>
+          <w:rPr>
+            <w:noProof/>
+            <w:webHidden/>
+          </w:rPr>
+        </w:r>
+        <w:r>
+          <w:rPr>
+            <w:noProof/>
+            <w:webHidden/>
+          </w:rPr>
+          <w:fldChar w:fldCharType="separate"/>
+        </w:r>
+        <w:r>
+          <w:rPr>
+            <w:noProof/>
+            <w:webHidden/>
+          </w:rPr>
+          <w:t>24</w:t>
+        </w:r>
+        <w:r>
+          <w:rPr>
+            <w:noProof/>
+            <w:webHidden/>
+          </w:rPr>
+          <w:fldChar w:fldCharType="end"/>
+        </w:r>
+      </w:hyperlink>
+    </w:p>
+    <w:p>
+      <w:pPr>
+        <w:pStyle w:val="Verzeichnis3"/>
+        <w:tabs>
+          <w:tab w:val="right" w:pos="8921"/>
+        </w:tabs>
+        <w:rPr>
+          <w:rFonts w:eastAsiaTheme="minorEastAsia" w:cstheme="minorBidi"/>
+          <w:smallCaps w:val="0"/>
+          <w:noProof/>
+          <w:lang w:eastAsia="de-DE"/>
+        </w:rPr>
+      </w:pPr>
+      <w:hyperlink w:anchor="_Toc518580386" w:history="1">
+        <w:r>
+          <w:rPr>
+            <w:rStyle w:val="Hyperlink"/>
+            <w:noProof/>
+            <w:lang w:val="en-GB"/>
+          </w:rPr>
+          <w:t>Player Paths</w:t>
+        </w:r>
+        <w:r>
+          <w:rPr>
+            <w:noProof/>
+            <w:webHidden/>
+          </w:rPr>
+          <w:tab/>
+        </w:r>
+        <w:r>
+          <w:rPr>
+            <w:noProof/>
+            <w:webHidden/>
+          </w:rPr>
+          <w:fldChar w:fldCharType="begin"/>
+        </w:r>
+        <w:r>
+          <w:rPr>
+            <w:noProof/>
+            <w:webHidden/>
+          </w:rPr>
+          <w:instrText xml:space="preserve"> PAGEREF _Toc518580386 \h </w:instrText>
+        </w:r>
+        <w:r>
+          <w:rPr>
+            <w:noProof/>
+            <w:webHidden/>
+          </w:rPr>
+        </w:r>
+        <w:r>
+          <w:rPr>
+            <w:noProof/>
+            <w:webHidden/>
+          </w:rPr>
+          <w:fldChar w:fldCharType="separate"/>
+        </w:r>
+        <w:r>
+          <w:rPr>
+            <w:noProof/>
+            <w:webHidden/>
+          </w:rPr>
+          <w:t>25</w:t>
+        </w:r>
+        <w:r>
+          <w:rPr>
+            <w:noProof/>
+            <w:webHidden/>
+          </w:rPr>
+          <w:fldChar w:fldCharType="end"/>
+        </w:r>
+      </w:hyperlink>
+    </w:p>
+    <w:p>
+      <w:pPr>
+        <w:pStyle w:val="Verzeichnis1"/>
+        <w:tabs>
+          <w:tab w:val="right" w:pos="8921"/>
+        </w:tabs>
+        <w:rPr>
+          <w:rFonts w:eastAsiaTheme="minorEastAsia" w:cstheme="minorBidi"/>
+          <w:b w:val="0"/>
+          <w:bCs w:val="0"/>
+          <w:caps w:val="0"/>
+          <w:noProof/>
+          <w:u w:val="none"/>
+          <w:lang w:eastAsia="de-DE"/>
+        </w:rPr>
+      </w:pPr>
+      <w:hyperlink w:anchor="_Toc518580387" w:history="1">
+        <w:r>
+          <w:rPr>
+            <w:rStyle w:val="Hyperlink"/>
+            <w:noProof/>
+            <w:lang w:val="en-GB"/>
+          </w:rPr>
+          <w:t>Assets Needed</w:t>
+        </w:r>
+        <w:r>
+          <w:rPr>
+            <w:noProof/>
+            <w:webHidden/>
+          </w:rPr>
+          <w:tab/>
+        </w:r>
+        <w:r>
+          <w:rPr>
+            <w:noProof/>
+            <w:webHidden/>
+          </w:rPr>
+          <w:fldChar w:fldCharType="begin"/>
+        </w:r>
+        <w:r>
+          <w:rPr>
+            <w:noProof/>
+            <w:webHidden/>
+          </w:rPr>
+          <w:instrText xml:space="preserve"> PAGEREF _Toc518580387 \h </w:instrText>
+        </w:r>
+        <w:r>
+          <w:rPr>
+            <w:noProof/>
+            <w:webHidden/>
+          </w:rPr>
+        </w:r>
+        <w:r>
+          <w:rPr>
+            <w:noProof/>
+            <w:webHidden/>
+          </w:rPr>
+          <w:fldChar w:fldCharType="separate"/>
+        </w:r>
+        <w:r>
+          <w:rPr>
+            <w:noProof/>
+            <w:webHidden/>
+          </w:rPr>
+          <w:t>27</w:t>
+        </w:r>
+        <w:r>
+          <w:rPr>
+            <w:noProof/>
+            <w:webHidden/>
+          </w:rPr>
+          <w:fldChar w:fldCharType="end"/>
+        </w:r>
+      </w:hyperlink>
+    </w:p>
+    <w:p>
+      <w:pPr>
+        <w:pStyle w:val="Verzeichnis2"/>
+        <w:tabs>
+          <w:tab w:val="right" w:pos="8921"/>
+        </w:tabs>
+        <w:rPr>
+          <w:rFonts w:eastAsiaTheme="minorEastAsia" w:cstheme="minorBidi"/>
+          <w:b w:val="0"/>
+          <w:bCs w:val="0"/>
+          <w:smallCaps w:val="0"/>
+          <w:noProof/>
+          <w:lang w:eastAsia="de-DE"/>
+        </w:rPr>
+      </w:pPr>
+      <w:hyperlink w:anchor="_Toc518580388" w:history="1">
+        <w:r>
+          <w:rPr>
+            <w:rStyle w:val="Hyperlink"/>
+            <w:noProof/>
+            <w:lang w:val="en-GB"/>
+          </w:rPr>
+          <w:t>Level 1</w:t>
+        </w:r>
+        <w:r>
+          <w:rPr>
+            <w:noProof/>
+            <w:webHidden/>
+          </w:rPr>
+          <w:tab/>
+        </w:r>
+        <w:r>
+          <w:rPr>
+            <w:noProof/>
+            <w:webHidden/>
+          </w:rPr>
+          <w:fldChar w:fldCharType="begin"/>
+        </w:r>
+        <w:r>
+          <w:rPr>
+            <w:noProof/>
+            <w:webHidden/>
+          </w:rPr>
+          <w:instrText xml:space="preserve"> PAGEREF _Toc518580388 \h </w:instrText>
+        </w:r>
+        <w:r>
+          <w:rPr>
+            <w:noProof/>
+            <w:webHidden/>
+          </w:rPr>
+        </w:r>
+        <w:r>
+          <w:rPr>
+            <w:noProof/>
+            <w:webHidden/>
+          </w:rPr>
+          <w:fldChar w:fldCharType="separate"/>
+        </w:r>
+        <w:r>
+          <w:rPr>
+            <w:noProof/>
+            <w:webHidden/>
+          </w:rPr>
+          <w:t>27</w:t>
+        </w:r>
+        <w:r>
+          <w:rPr>
+            <w:noProof/>
+            <w:webHidden/>
+          </w:rPr>
+          <w:fldChar w:fldCharType="end"/>
+        </w:r>
+      </w:hyperlink>
+    </w:p>
+    <w:p>
+      <w:pPr>
+        <w:pStyle w:val="Verzeichnis2"/>
+        <w:tabs>
+          <w:tab w:val="right" w:pos="8921"/>
+        </w:tabs>
+        <w:rPr>
+          <w:rFonts w:eastAsiaTheme="minorEastAsia" w:cstheme="minorBidi"/>
+          <w:b w:val="0"/>
+          <w:bCs w:val="0"/>
+          <w:smallCaps w:val="0"/>
+          <w:noProof/>
+          <w:lang w:eastAsia="de-DE"/>
+        </w:rPr>
+      </w:pPr>
+      <w:hyperlink w:anchor="_Toc518580389" w:history="1">
+        <w:r>
+          <w:rPr>
+            <w:rStyle w:val="Hyperlink"/>
+            <w:noProof/>
+            <w:lang w:val="en-GB"/>
+          </w:rPr>
+          <w:t>Level 2</w:t>
+        </w:r>
+        <w:r>
+          <w:rPr>
+            <w:noProof/>
+            <w:webHidden/>
+          </w:rPr>
+          <w:tab/>
+        </w:r>
+        <w:r>
+          <w:rPr>
+            <w:noProof/>
+            <w:webHidden/>
+          </w:rPr>
+          <w:fldChar w:fldCharType="begin"/>
+        </w:r>
+        <w:r>
+          <w:rPr>
+            <w:noProof/>
+            <w:webHidden/>
+          </w:rPr>
+          <w:instrText xml:space="preserve"> PAGEREF _Toc518580389 \h </w:instrText>
+        </w:r>
+        <w:r>
+          <w:rPr>
+            <w:noProof/>
+            <w:webHidden/>
+          </w:rPr>
+        </w:r>
+        <w:r>
+          <w:rPr>
+            <w:noProof/>
+            <w:webHidden/>
+          </w:rPr>
+          <w:fldChar w:fldCharType="separate"/>
+        </w:r>
+        <w:r>
+          <w:rPr>
+            <w:noProof/>
+            <w:webHidden/>
+          </w:rPr>
+          <w:t>27</w:t>
+        </w:r>
+        <w:r>
+          <w:rPr>
+            <w:noProof/>
+            <w:webHidden/>
+          </w:rPr>
+          <w:fldChar w:fldCharType="end"/>
+        </w:r>
+      </w:hyperlink>
+    </w:p>
+    <w:p>
+      <w:pPr>
+        <w:pStyle w:val="Verzeichnis1"/>
+        <w:tabs>
+          <w:tab w:val="right" w:pos="8921"/>
+        </w:tabs>
+        <w:rPr>
+          <w:rFonts w:eastAsiaTheme="minorEastAsia" w:cstheme="minorBidi"/>
+          <w:b w:val="0"/>
+          <w:bCs w:val="0"/>
+          <w:caps w:val="0"/>
+          <w:noProof/>
+          <w:u w:val="none"/>
+          <w:lang w:eastAsia="de-DE"/>
+        </w:rPr>
+      </w:pPr>
+      <w:hyperlink w:anchor="_Toc518580390" w:history="1">
+        <w:r>
+          <w:rPr>
+            <w:rStyle w:val="Hyperlink"/>
+            <w:noProof/>
+            <w:lang w:val="en-GB"/>
+          </w:rPr>
+          <w:t>Glossary</w:t>
+        </w:r>
+        <w:r>
+          <w:rPr>
+            <w:noProof/>
+            <w:webHidden/>
+          </w:rPr>
+          <w:tab/>
+        </w:r>
+        <w:r>
+          <w:rPr>
+            <w:noProof/>
+            <w:webHidden/>
+          </w:rPr>
+          <w:fldChar w:fldCharType="begin"/>
+        </w:r>
+        <w:r>
+          <w:rPr>
+            <w:noProof/>
+            <w:webHidden/>
+          </w:rPr>
+          <w:instrText xml:space="preserve"> PAGEREF _Toc518580390 \h </w:instrText>
+        </w:r>
+        <w:r>
+          <w:rPr>
+            <w:noProof/>
+            <w:webHidden/>
+          </w:rPr>
+        </w:r>
+        <w:r>
+          <w:rPr>
+            <w:noProof/>
+            <w:webHidden/>
+          </w:rPr>
+          <w:fldChar w:fldCharType="separate"/>
+        </w:r>
+        <w:r>
+          <w:rPr>
+            <w:noProof/>
+            <w:webHidden/>
+          </w:rPr>
+          <w:t>28</w:t>
+        </w:r>
+        <w:r>
+          <w:rPr>
+            <w:noProof/>
+            <w:webHidden/>
+          </w:rPr>
+          <w:fldChar w:fldCharType="end"/>
+        </w:r>
+      </w:hyperlink>
+    </w:p>
+    <w:p>
+      <w:pPr>
+        <w:pStyle w:val="Verzeichnis2"/>
+        <w:tabs>
+          <w:tab w:val="right" w:pos="8921"/>
+        </w:tabs>
+        <w:rPr>
+          <w:rFonts w:eastAsiaTheme="minorEastAsia" w:cstheme="minorBidi"/>
+          <w:b w:val="0"/>
+          <w:bCs w:val="0"/>
+          <w:smallCaps w:val="0"/>
+          <w:noProof/>
+          <w:lang w:eastAsia="de-DE"/>
+        </w:rPr>
+      </w:pPr>
+      <w:hyperlink w:anchor="_Toc518580391" w:history="1">
+        <w:r>
+          <w:rPr>
+            <w:rStyle w:val="Hyperlink"/>
+            <w:noProof/>
+            <w:lang w:val="en-GB"/>
+          </w:rPr>
+          <w:t>Index</w:t>
+        </w:r>
+        <w:r>
+          <w:rPr>
+            <w:noProof/>
+            <w:webHidden/>
+          </w:rPr>
+          <w:tab/>
+        </w:r>
+        <w:r>
+          <w:rPr>
+            <w:noProof/>
+            <w:webHidden/>
+          </w:rPr>
+          <w:fldChar w:fldCharType="begin"/>
+        </w:r>
+        <w:r>
+          <w:rPr>
+            <w:noProof/>
+            <w:webHidden/>
+          </w:rPr>
+          <w:instrText xml:space="preserve"> PAGEREF _Toc518580391 \h </w:instrText>
+        </w:r>
+        <w:r>
+          <w:rPr>
+            <w:noProof/>
+            <w:webHidden/>
+          </w:rPr>
+        </w:r>
+        <w:r>
+          <w:rPr>
+            <w:noProof/>
+            <w:webHidden/>
+          </w:rPr>
+          <w:fldChar w:fldCharType="separate"/>
+        </w:r>
+        <w:r>
+          <w:rPr>
+            <w:noProof/>
+            <w:webHidden/>
+          </w:rPr>
+          <w:t>28</w:t>
+        </w:r>
+        <w:r>
+          <w:rPr>
+            <w:noProof/>
+            <w:webHidden/>
+          </w:rPr>
+          <w:fldChar w:fldCharType="end"/>
+        </w:r>
+      </w:hyperlink>
+    </w:p>
+    <w:p>
+      <w:pPr>
+        <w:pStyle w:val="Verzeichnis2"/>
+        <w:tabs>
+          <w:tab w:val="right" w:pos="8921"/>
+        </w:tabs>
+        <w:rPr>
+          <w:rFonts w:eastAsiaTheme="minorEastAsia" w:cstheme="minorBidi"/>
+          <w:b w:val="0"/>
+          <w:bCs w:val="0"/>
+          <w:smallCaps w:val="0"/>
+          <w:noProof/>
+          <w:lang w:eastAsia="de-DE"/>
+        </w:rPr>
+      </w:pPr>
+      <w:hyperlink w:anchor="_Toc518580392" w:history="1">
         <w:r>
           <w:rPr>
             <w:rStyle w:val="Hyperlink"/>
@@ -2979,7 +2774,7 @@
             <w:noProof/>
             <w:webHidden/>
           </w:rPr>
-          <w:instrText xml:space="preserve"> PAGEREF _Toc514759409 \h </w:instrText>
+          <w:instrText xml:space="preserve"> PAGEREF _Toc518580392 \h </w:instrText>
         </w:r>
         <w:r>
           <w:rPr>
@@ -2999,7 +2794,7 @@
             <w:noProof/>
             <w:webHidden/>
           </w:rPr>
-          <w:t>22</w:t>
+          <w:t>28</w:t>
         </w:r>
         <w:r>
           <w:rPr>
@@ -3036,7 +2831,7 @@
           <w:lang w:val="en-GB"/>
         </w:rPr>
       </w:pPr>
-      <w:bookmarkStart w:id="1" w:name="_Toc514759373"/>
+      <w:bookmarkStart w:id="1" w:name="_Toc518580358"/>
       <w:r>
         <w:rPr>
           <w:lang w:val="en-GB"/>
@@ -4108,7 +3903,7 @@
           <w:lang w:val="en-GB"/>
         </w:rPr>
       </w:pPr>
-      <w:bookmarkStart w:id="2" w:name="_Toc514759374"/>
+      <w:bookmarkStart w:id="2" w:name="_Toc518580359"/>
       <w:r>
         <w:rPr>
           <w:lang w:val="en-GB"/>
@@ -4242,7 +4037,7 @@
           <w:lang w:val="en-GB"/>
         </w:rPr>
       </w:pPr>
-      <w:bookmarkStart w:id="3" w:name="_Toc514759375"/>
+      <w:bookmarkStart w:id="3" w:name="_Toc518580360"/>
       <w:r>
         <w:rPr>
           <w:lang w:val="en-GB"/>
@@ -4307,7 +4102,7 @@
       <w:pPr>
         <w:pStyle w:val="berschrift1"/>
       </w:pPr>
-      <w:bookmarkStart w:id="4" w:name="_Toc514759379"/>
+      <w:bookmarkStart w:id="4" w:name="_Toc518580361"/>
       <w:proofErr w:type="spellStart"/>
       <w:r>
         <w:lastRenderedPageBreak/>
@@ -4323,7 +4118,7 @@
           <w:lang w:val="en-GB"/>
         </w:rPr>
       </w:pPr>
-      <w:bookmarkStart w:id="5" w:name="_Toc514759380"/>
+      <w:bookmarkStart w:id="5" w:name="_Toc518580362"/>
       <w:r>
         <w:rPr>
           <w:lang w:val="en-GB"/>
@@ -4969,7 +4764,7 @@
           <w:lang w:val="en-GB"/>
         </w:rPr>
       </w:pPr>
-      <w:bookmarkStart w:id="7" w:name="_Toc514759381"/>
+      <w:bookmarkStart w:id="7" w:name="_Toc518580363"/>
       <w:commentRangeStart w:id="8"/>
       <w:commentRangeStart w:id="9"/>
       <w:r>
@@ -4979,7 +4774,6 @@
         <w:lastRenderedPageBreak/>
         <w:t>Detailed Gameplay Mechanics</w:t>
       </w:r>
-      <w:bookmarkEnd w:id="7"/>
       <w:commentRangeEnd w:id="8"/>
       <w:r>
         <w:rPr>
@@ -5002,6 +4796,7 @@
         </w:rPr>
         <w:commentReference w:id="9"/>
       </w:r>
+      <w:bookmarkEnd w:id="7"/>
     </w:p>
     <w:p>
       <w:pPr>
@@ -5010,7 +4805,7 @@
           <w:lang w:val="en-GB"/>
         </w:rPr>
       </w:pPr>
-      <w:bookmarkStart w:id="10" w:name="_Toc514759382"/>
+      <w:bookmarkStart w:id="10" w:name="_Toc518580364"/>
       <w:r>
         <w:rPr>
           <w:lang w:val="en-GB"/>
@@ -5560,27 +5355,14 @@
                               <w:r>
                                 <w:t xml:space="preserve"> </w:t>
                               </w:r>
-                              <w:r>
-                                <w:fldChar w:fldCharType="begin"/>
-                              </w:r>
-                              <w:r>
-                                <w:instrText xml:space="preserve"> SEQ Figure \* ARABIC </w:instrText>
-                              </w:r>
-                              <w:r>
-                                <w:fldChar w:fldCharType="separate"/>
-                              </w:r>
-                              <w:r>
-                                <w:rPr>
-                                  <w:noProof/>
-                                </w:rPr>
-                                <w:t>1</w:t>
-                              </w:r>
-                              <w:r>
-                                <w:rPr>
-                                  <w:noProof/>
-                                </w:rPr>
-                                <w:fldChar w:fldCharType="end"/>
-                              </w:r>
+                              <w:fldSimple w:instr=" SEQ Figure \* ARABIC ">
+                                <w:r>
+                                  <w:rPr>
+                                    <w:noProof/>
+                                  </w:rPr>
+                                  <w:t>1</w:t>
+                                </w:r>
+                              </w:fldSimple>
                               <w:r>
                                 <w:t xml:space="preserve"> </w:t>
                               </w:r>
@@ -9569,8 +9351,8 @@
           <w:lang w:val="en-GB"/>
         </w:rPr>
       </w:pPr>
-      <w:bookmarkStart w:id="12" w:name="_Toc514759383"/>
-      <w:bookmarkStart w:id="13" w:name="_Ref517876697"/>
+      <w:bookmarkStart w:id="12" w:name="_Ref517876697"/>
+      <w:bookmarkStart w:id="13" w:name="_Toc518580365"/>
       <w:commentRangeStart w:id="14"/>
       <w:r>
         <w:rPr>
@@ -9591,7 +9373,6 @@
         </w:rPr>
         <w:t>Energy</w:t>
       </w:r>
-      <w:bookmarkEnd w:id="12"/>
       <w:commentRangeEnd w:id="14"/>
       <w:r>
         <w:rPr>
@@ -9602,6 +9383,7 @@
         </w:rPr>
         <w:commentReference w:id="14"/>
       </w:r>
+      <w:bookmarkEnd w:id="12"/>
       <w:bookmarkEnd w:id="13"/>
     </w:p>
     <w:p>
@@ -10363,7 +10145,7 @@
           <w:lang w:val="en-GB"/>
         </w:rPr>
       </w:pPr>
-      <w:bookmarkStart w:id="15" w:name="_Toc514759384"/>
+      <w:bookmarkStart w:id="15" w:name="_Toc518580366"/>
       <w:r>
         <w:rPr>
           <w:lang w:val="en-GB"/>
@@ -11376,7 +11158,7 @@
           <w:lang w:val="en-GB"/>
         </w:rPr>
       </w:pPr>
-      <w:bookmarkStart w:id="20" w:name="_Toc514759385"/>
+      <w:bookmarkStart w:id="20" w:name="_Toc518580367"/>
       <w:r>
         <w:rPr>
           <w:lang w:val="en-GB"/>
@@ -14781,8 +14563,7 @@
           <w:lang w:val="en-GB"/>
         </w:rPr>
       </w:pPr>
-      <w:bookmarkStart w:id="26" w:name="_Toc514759386"/>
-      <w:bookmarkStart w:id="27" w:name="_GoBack"/>
+      <w:bookmarkStart w:id="26" w:name="_Toc518580368"/>
       <w:r>
         <w:rPr>
           <w:lang w:val="en-GB"/>
@@ -14878,8 +14659,7 @@
           <w:lang w:val="en-GB"/>
         </w:rPr>
       </w:pPr>
-      <w:bookmarkStart w:id="28" w:name="_Toc514759387"/>
-      <w:bookmarkEnd w:id="27"/>
+      <w:bookmarkStart w:id="27" w:name="_Toc518580369"/>
       <w:r>
         <w:rPr>
           <w:lang w:val="en-GB"/>
@@ -14887,60 +14667,60 @@
         <w:lastRenderedPageBreak/>
         <w:t>Controls</w:t>
       </w:r>
+      <w:bookmarkEnd w:id="27"/>
+    </w:p>
+    <w:p>
+      <w:pPr>
+        <w:rPr>
+          <w:lang w:val="en-GB"/>
+        </w:rPr>
+      </w:pPr>
+      <w:r>
+        <w:rPr>
+          <w:lang w:val="en-GB"/>
+        </w:rPr>
+        <w:t>The game only support</w:t>
+      </w:r>
+      <w:r>
+        <w:rPr>
+          <w:lang w:val="en-GB"/>
+        </w:rPr>
+        <w:t>s</w:t>
+      </w:r>
+      <w:r>
+        <w:rPr>
+          <w:lang w:val="en-GB"/>
+        </w:rPr>
+        <w:t xml:space="preserve"> gamepad controls. Keyboard and mouse </w:t>
+      </w:r>
+      <w:r>
+        <w:rPr>
+          <w:lang w:val="en-GB"/>
+        </w:rPr>
+        <w:t xml:space="preserve">are not </w:t>
+      </w:r>
+      <w:r>
+        <w:rPr>
+          <w:lang w:val="en-GB"/>
+        </w:rPr>
+        <w:t>included.</w:t>
+      </w:r>
+    </w:p>
+    <w:p>
+      <w:pPr>
+        <w:pStyle w:val="berschrift2"/>
+        <w:rPr>
+          <w:lang w:val="en-GB"/>
+        </w:rPr>
+      </w:pPr>
+      <w:bookmarkStart w:id="28" w:name="_Toc518580370"/>
+      <w:r>
+        <w:rPr>
+          <w:lang w:val="en-GB"/>
+        </w:rPr>
+        <w:t>Characters</w:t>
+      </w:r>
       <w:bookmarkEnd w:id="28"/>
-    </w:p>
-    <w:p>
-      <w:pPr>
-        <w:rPr>
-          <w:lang w:val="en-GB"/>
-        </w:rPr>
-      </w:pPr>
-      <w:r>
-        <w:rPr>
-          <w:lang w:val="en-GB"/>
-        </w:rPr>
-        <w:t>The game only support</w:t>
-      </w:r>
-      <w:r>
-        <w:rPr>
-          <w:lang w:val="en-GB"/>
-        </w:rPr>
-        <w:t>s</w:t>
-      </w:r>
-      <w:r>
-        <w:rPr>
-          <w:lang w:val="en-GB"/>
-        </w:rPr>
-        <w:t xml:space="preserve"> gamepad controls. Keyboard and mouse </w:t>
-      </w:r>
-      <w:r>
-        <w:rPr>
-          <w:lang w:val="en-GB"/>
-        </w:rPr>
-        <w:t xml:space="preserve">are not </w:t>
-      </w:r>
-      <w:r>
-        <w:rPr>
-          <w:lang w:val="en-GB"/>
-        </w:rPr>
-        <w:t>included.</w:t>
-      </w:r>
-    </w:p>
-    <w:p>
-      <w:pPr>
-        <w:pStyle w:val="berschrift2"/>
-        <w:rPr>
-          <w:lang w:val="en-GB"/>
-        </w:rPr>
-      </w:pPr>
-      <w:bookmarkStart w:id="29" w:name="_Toc514759388"/>
-      <w:r>
-        <w:rPr>
-          <w:lang w:val="en-GB"/>
-        </w:rPr>
-        <w:t>Characters</w:t>
-      </w:r>
-      <w:bookmarkEnd w:id="29"/>
     </w:p>
     <w:tbl>
       <w:tblPr>
@@ -15538,12 +15318,14 @@
           <w:lang w:val="en-GB"/>
         </w:rPr>
       </w:pPr>
+      <w:bookmarkStart w:id="29" w:name="_Toc518580371"/>
       <w:r>
         <w:rPr>
           <w:lang w:val="en-GB"/>
         </w:rPr>
         <w:t>Clairvoyance</w:t>
       </w:r>
+      <w:bookmarkEnd w:id="29"/>
     </w:p>
     <w:tbl>
       <w:tblPr>
@@ -15738,7 +15520,7 @@
           <w:lang w:val="en-GB"/>
         </w:rPr>
       </w:pPr>
-      <w:bookmarkStart w:id="30" w:name="_Toc514759392"/>
+      <w:bookmarkStart w:id="30" w:name="_Toc518580372"/>
       <w:r>
         <w:rPr>
           <w:lang w:val="en-GB"/>
@@ -15769,6 +15551,7 @@
         </w:rPr>
         <w:t>vent</w:t>
       </w:r>
+      <w:bookmarkEnd w:id="30"/>
     </w:p>
     <w:tbl>
       <w:tblPr>
@@ -15872,7 +15655,6 @@
           </w:p>
         </w:tc>
       </w:tr>
-      <w:bookmarkEnd w:id="30"/>
     </w:tbl>
     <w:p>
       <w:pPr>
@@ -15901,7 +15683,7 @@
           <w:lang w:val="en-GB"/>
         </w:rPr>
       </w:pPr>
-      <w:bookmarkStart w:id="31" w:name="_Toc514759393"/>
+      <w:bookmarkStart w:id="31" w:name="_Toc518580373"/>
       <w:r>
         <w:rPr>
           <w:lang w:val="en-GB"/>
@@ -15918,7 +15700,7 @@
           <w:lang w:val="en-GB"/>
         </w:rPr>
       </w:pPr>
-      <w:bookmarkStart w:id="32" w:name="_Toc514759394"/>
+      <w:bookmarkStart w:id="32" w:name="_Toc518580374"/>
       <w:r>
         <w:rPr>
           <w:lang w:val="en-GB"/>
@@ -16180,7 +15962,7 @@
           <w:lang w:val="en-GB"/>
         </w:rPr>
       </w:pPr>
-      <w:bookmarkStart w:id="33" w:name="_Toc514759396"/>
+      <w:bookmarkStart w:id="33" w:name="_Toc518580375"/>
       <w:r>
         <w:rPr>
           <w:lang w:val="en-GB"/>
@@ -16326,7 +16108,7 @@
           <w:lang w:val="en-GB"/>
         </w:rPr>
       </w:pPr>
-      <w:bookmarkStart w:id="34" w:name="_Toc514759397"/>
+      <w:bookmarkStart w:id="34" w:name="_Toc518580376"/>
       <w:r>
         <w:rPr>
           <w:lang w:val="en-GB"/>
@@ -16819,7 +16601,7 @@
           <w:lang w:val="en-GB"/>
         </w:rPr>
       </w:pPr>
-      <w:bookmarkStart w:id="35" w:name="_Toc514759398"/>
+      <w:bookmarkStart w:id="35" w:name="_Toc518580377"/>
       <w:r>
         <w:rPr>
           <w:lang w:val="en-GB"/>
@@ -17002,20 +16784,14 @@
           <w:lang w:val="en-GB"/>
         </w:rPr>
       </w:pPr>
-      <w:bookmarkStart w:id="36" w:name="_Toc514759395"/>
-      <w:r>
-        <w:rPr>
-          <w:lang w:val="en-GB"/>
-        </w:rPr>
-        <w:t>UI</w:t>
+      <w:bookmarkStart w:id="36" w:name="_Toc518580378"/>
+      <w:r>
+        <w:rPr>
+          <w:lang w:val="en-GB"/>
+        </w:rPr>
+        <w:t>UI Elements</w:t>
       </w:r>
       <w:bookmarkEnd w:id="36"/>
-      <w:r>
-        <w:rPr>
-          <w:lang w:val="en-GB"/>
-        </w:rPr>
-        <w:t xml:space="preserve"> Elements</w:t>
-      </w:r>
     </w:p>
     <w:p>
       <w:pPr>
@@ -17311,7 +17087,7 @@
           <w:lang w:val="en-GB"/>
         </w:rPr>
       </w:pPr>
-      <w:bookmarkStart w:id="37" w:name="_Toc514759399"/>
+      <w:bookmarkStart w:id="37" w:name="_Toc518580379"/>
       <w:r>
         <w:rPr>
           <w:lang w:val="en-GB"/>
@@ -17429,7 +17205,7 @@
           <w:lang w:val="en-GB"/>
         </w:rPr>
       </w:pPr>
-      <w:bookmarkStart w:id="38" w:name="_Toc514759400"/>
+      <w:bookmarkStart w:id="38" w:name="_Toc518580380"/>
       <w:r>
         <w:rPr>
           <w:lang w:val="en-GB"/>
@@ -17579,7 +17355,6 @@
           <w:lang w:val="en-GB"/>
         </w:rPr>
       </w:pPr>
-      <w:bookmarkStart w:id="39" w:name="_Toc514759401"/>
       <w:r>
         <w:rPr>
           <w:lang w:val="en-GB"/>
@@ -17594,6 +17369,7 @@
           <w:lang w:val="en-GB"/>
         </w:rPr>
       </w:pPr>
+      <w:bookmarkStart w:id="39" w:name="_Toc518580381"/>
       <w:r>
         <w:rPr>
           <w:lang w:val="en-GB"/>
@@ -17607,13 +17383,13 @@
         </w:rPr>
         <w:t xml:space="preserve"> – The </w:t>
       </w:r>
+      <w:r>
+        <w:rPr>
+          <w:lang w:val="en-GB"/>
+        </w:rPr>
+        <w:t>Office</w:t>
+      </w:r>
       <w:bookmarkEnd w:id="39"/>
-      <w:r>
-        <w:rPr>
-          <w:lang w:val="en-GB"/>
-        </w:rPr>
-        <w:t>Office</w:t>
-      </w:r>
     </w:p>
     <w:p>
       <w:pPr>
@@ -17789,7 +17565,7 @@
           <w:lang w:val="en-GB"/>
         </w:rPr>
       </w:pPr>
-      <w:bookmarkStart w:id="40" w:name="_Toc514759402"/>
+      <w:bookmarkStart w:id="40" w:name="_Toc518580382"/>
       <w:r>
         <w:rPr>
           <w:lang w:val="en-GB"/>
@@ -17921,7 +17697,7 @@
           <w:lang w:val="en-GB"/>
         </w:rPr>
       </w:pPr>
-      <w:bookmarkStart w:id="42" w:name="_Toc514759403"/>
+      <w:bookmarkStart w:id="42" w:name="_Toc518580383"/>
       <w:r>
         <w:rPr>
           <w:lang w:val="en-GB"/>
@@ -18834,7 +18610,7 @@
           <w:lang w:val="en-GB"/>
         </w:rPr>
       </w:pPr>
-      <w:bookmarkStart w:id="43" w:name="_Toc514759404"/>
+      <w:bookmarkStart w:id="43" w:name="_Toc518580384"/>
       <w:r>
         <w:rPr>
           <w:lang w:val="en-GB"/>
@@ -19027,12 +18803,14 @@
           <w:lang w:val="en-GB"/>
         </w:rPr>
       </w:pPr>
+      <w:bookmarkStart w:id="44" w:name="_Toc518580385"/>
       <w:r>
         <w:rPr>
           <w:lang w:val="en-GB"/>
         </w:rPr>
         <w:t>Layout</w:t>
       </w:r>
+      <w:bookmarkEnd w:id="44"/>
     </w:p>
     <w:p>
       <w:pPr>
@@ -19155,6 +18933,7 @@
           <w:lang w:val="en-GB"/>
         </w:rPr>
       </w:pPr>
+      <w:bookmarkStart w:id="45" w:name="_Toc518580386"/>
       <w:r>
         <w:rPr>
           <w:lang w:val="en-GB"/>
@@ -19162,6 +18941,7 @@
         <w:lastRenderedPageBreak/>
         <w:t>Player Paths</w:t>
       </w:r>
+      <w:bookmarkEnd w:id="45"/>
     </w:p>
     <w:p>
       <w:pPr>
@@ -20466,8 +20246,8 @@
           <w:lang w:val="en-GB"/>
         </w:rPr>
       </w:pPr>
-      <w:bookmarkStart w:id="44" w:name="_Ref513643507"/>
-      <w:bookmarkStart w:id="45" w:name="_Toc514759405"/>
+      <w:bookmarkStart w:id="46" w:name="_Ref513643507"/>
+      <w:bookmarkStart w:id="47" w:name="_Toc518580387"/>
       <w:r>
         <w:rPr>
           <w:lang w:val="en-GB"/>
@@ -20481,8 +20261,8 @@
         </w:rPr>
         <w:t>eeded</w:t>
       </w:r>
-      <w:bookmarkEnd w:id="44"/>
-      <w:bookmarkEnd w:id="45"/>
+      <w:bookmarkEnd w:id="46"/>
+      <w:bookmarkEnd w:id="47"/>
     </w:p>
     <w:p>
       <w:pPr>
@@ -20497,6 +20277,7 @@
         <w:t xml:space="preserve">See </w:t>
       </w:r>
       <w:hyperlink r:id="rId35" w:history="1">
+        <w:proofErr w:type="spellStart"/>
         <w:r>
           <w:rPr>
             <w:rStyle w:val="Hyperlink"/>
@@ -20507,6 +20288,7 @@
           </w:rPr>
           <w:t>AssetListe</w:t>
         </w:r>
+        <w:proofErr w:type="spellEnd"/>
       </w:hyperlink>
       <w:r>
         <w:rPr>
@@ -20589,14 +20371,14 @@
           <w:lang w:val="en-GB"/>
         </w:rPr>
       </w:pPr>
-      <w:bookmarkStart w:id="46" w:name="_Toc514759406"/>
+      <w:bookmarkStart w:id="48" w:name="_Toc518580388"/>
       <w:r>
         <w:rPr>
           <w:lang w:val="en-GB"/>
         </w:rPr>
         <w:t>Level 1</w:t>
       </w:r>
-      <w:bookmarkEnd w:id="46"/>
+      <w:bookmarkEnd w:id="48"/>
     </w:p>
     <w:p>
       <w:pPr>
@@ -21100,12 +20882,14 @@
           <w:lang w:val="en-GB"/>
         </w:rPr>
       </w:pPr>
+      <w:bookmarkStart w:id="49" w:name="_Toc518580389"/>
       <w:r>
         <w:rPr>
           <w:lang w:val="en-GB"/>
         </w:rPr>
         <w:t>Level 2</w:t>
       </w:r>
+      <w:bookmarkEnd w:id="49"/>
     </w:p>
     <w:p>
       <w:pPr>
@@ -21555,7 +21339,7 @@
           <w:lang w:val="en-GB"/>
         </w:rPr>
       </w:pPr>
-      <w:bookmarkStart w:id="47" w:name="_Toc514759407"/>
+      <w:bookmarkStart w:id="50" w:name="_Toc518580390"/>
       <w:r>
         <w:rPr>
           <w:lang w:val="en-GB"/>
@@ -21563,7 +21347,7 @@
         <w:lastRenderedPageBreak/>
         <w:t>Glossary</w:t>
       </w:r>
-      <w:bookmarkEnd w:id="47"/>
+      <w:bookmarkEnd w:id="50"/>
     </w:p>
     <w:p>
       <w:pPr>
@@ -21572,14 +21356,14 @@
           <w:lang w:val="en-GB"/>
         </w:rPr>
       </w:pPr>
-      <w:bookmarkStart w:id="48" w:name="_Toc514759408"/>
+      <w:bookmarkStart w:id="51" w:name="_Toc518580391"/>
       <w:r>
         <w:rPr>
           <w:lang w:val="en-GB"/>
         </w:rPr>
         <w:t>Index</w:t>
       </w:r>
-      <w:bookmarkEnd w:id="48"/>
+      <w:bookmarkEnd w:id="51"/>
     </w:p>
     <w:tbl>
       <w:tblPr>
@@ -22217,14 +22001,14 @@
           <w:lang w:val="en-GB"/>
         </w:rPr>
       </w:pPr>
-      <w:bookmarkStart w:id="49" w:name="_Toc514759409"/>
+      <w:bookmarkStart w:id="52" w:name="_Toc518580392"/>
       <w:r>
         <w:rPr>
           <w:lang w:val="en-GB"/>
         </w:rPr>
         <w:t>List of Figures</w:t>
       </w:r>
-      <w:bookmarkEnd w:id="49"/>
+      <w:bookmarkEnd w:id="52"/>
     </w:p>
     <w:p>
       <w:pPr>
@@ -22729,7 +22513,7 @@
           <w:rPr>
             <w:noProof/>
           </w:rPr>
-          <w:t>28</w:t>
+          <w:t>2</w:t>
         </w:r>
         <w:r>
           <w:fldChar w:fldCharType="end"/>
@@ -22773,7 +22557,7 @@
           <w:rPr>
             <w:noProof/>
           </w:rPr>
-          <w:t>27</w:t>
+          <w:t>3</w:t>
         </w:r>
         <w:r>
           <w:fldChar w:fldCharType="end"/>
@@ -22781,8 +22565,8 @@
       </w:p>
     </w:sdtContent>
   </w:sdt>
-  <w:bookmarkStart w:id="50" w:name="_Toc518381611" w:displacedByCustomXml="prev"/>
-  <w:bookmarkEnd w:id="50" w:displacedByCustomXml="prev"/>
+  <w:bookmarkStart w:id="53" w:name="_Toc518381611" w:displacedByCustomXml="prev"/>
+  <w:bookmarkEnd w:id="53" w:displacedByCustomXml="prev"/>
 </w:ftr>
 </file>
 
@@ -33996,31 +33780,31 @@
     </dgm:pt>
   </dgm:ptLst>
   <dgm:cxnLst>
-    <dgm:cxn modelId="{8585D207-FB3B-4957-972F-291F60CAC0E9}" type="presOf" srcId="{E7366139-2E93-4E6B-999D-EAC4D31D9442}" destId="{BA141A2B-EFCD-406E-9F7A-165081E8E2FA}" srcOrd="0" destOrd="0" presId="urn:microsoft.com/office/officeart/2005/8/layout/cycle1"/>
-    <dgm:cxn modelId="{55787281-4A79-4E0B-A625-0F124995EB96}" type="presOf" srcId="{DDA921E5-18F1-436D-AF1F-1C5A65A5B14D}" destId="{98E4E2C3-7BBD-46E1-9A48-23348DF1BE49}" srcOrd="0" destOrd="0" presId="urn:microsoft.com/office/officeart/2005/8/layout/cycle1"/>
-    <dgm:cxn modelId="{D8170EA4-2587-4E6F-96E9-220BCBD38E29}" type="presOf" srcId="{9EEEDAC5-4E1C-4603-9334-9F084C187352}" destId="{078045A0-F657-4EBE-8D23-B0F976E3CE34}" srcOrd="0" destOrd="0" presId="urn:microsoft.com/office/officeart/2005/8/layout/cycle1"/>
-    <dgm:cxn modelId="{6D0ECDF4-4870-481B-91EA-906B085F5D63}" type="presOf" srcId="{C6F7374C-FFC2-4396-B50C-4622FFAC711C}" destId="{E226B249-1392-4EE7-ACC2-00EB84AB2948}" srcOrd="0" destOrd="0" presId="urn:microsoft.com/office/officeart/2005/8/layout/cycle1"/>
+    <dgm:cxn modelId="{724BB523-0C6C-4FC1-B405-66C6F9E52F6C}" type="presOf" srcId="{9EEEDAC5-4E1C-4603-9334-9F084C187352}" destId="{078045A0-F657-4EBE-8D23-B0F976E3CE34}" srcOrd="0" destOrd="0" presId="urn:microsoft.com/office/officeart/2005/8/layout/cycle1"/>
+    <dgm:cxn modelId="{38F1955B-573D-45F3-A44E-5B8F94355FCD}" type="presOf" srcId="{317BF9F5-A087-4F47-AC75-C17C296C7A75}" destId="{37ACC3FE-496A-4E50-A5DC-20988C058B0C}" srcOrd="0" destOrd="0" presId="urn:microsoft.com/office/officeart/2005/8/layout/cycle1"/>
+    <dgm:cxn modelId="{2FD44C7A-EDE5-481E-8FA2-5E08362F2B7B}" type="presOf" srcId="{DDA921E5-18F1-436D-AF1F-1C5A65A5B14D}" destId="{98E4E2C3-7BBD-46E1-9A48-23348DF1BE49}" srcOrd="0" destOrd="0" presId="urn:microsoft.com/office/officeart/2005/8/layout/cycle1"/>
     <dgm:cxn modelId="{F86B7884-593C-434B-AE61-75768AA6DB28}" srcId="{9EEEDAC5-4E1C-4603-9334-9F084C187352}" destId="{96628D2C-7EAB-4274-9837-8BDC1B87D12C}" srcOrd="1" destOrd="0" parTransId="{C22FAF56-931C-4581-BF1B-3F6A8449AAE4}" sibTransId="{DDA921E5-18F1-436D-AF1F-1C5A65A5B14D}"/>
+    <dgm:cxn modelId="{46577447-D96F-4E09-A60C-AE6D6F9120DE}" type="presOf" srcId="{8056E5A0-E8FA-454D-B427-7A16B65C6711}" destId="{267F1077-A0BE-4F6A-A18F-A745B28E8BF3}" srcOrd="0" destOrd="0" presId="urn:microsoft.com/office/officeart/2005/8/layout/cycle1"/>
     <dgm:cxn modelId="{3CFE2921-DE23-4DD0-B2A3-511BC89CD467}" srcId="{9EEEDAC5-4E1C-4603-9334-9F084C187352}" destId="{E7366139-2E93-4E6B-999D-EAC4D31D9442}" srcOrd="2" destOrd="0" parTransId="{E1A36387-F97D-43EB-9F35-9236BD1CA5BB}" sibTransId="{317BF9F5-A087-4F47-AC75-C17C296C7A75}"/>
     <dgm:cxn modelId="{F579E5E5-964F-411A-AE19-E5079239C188}" srcId="{9EEEDAC5-4E1C-4603-9334-9F084C187352}" destId="{D46D1C8F-874D-4D90-B484-D6B99FFD66AD}" srcOrd="3" destOrd="0" parTransId="{6D004B49-5E1B-4397-889C-718E7E375B18}" sibTransId="{8056E5A0-E8FA-454D-B427-7A16B65C6711}"/>
     <dgm:cxn modelId="{96866E7E-BC9A-4371-921D-9FA5D26D494D}" srcId="{9EEEDAC5-4E1C-4603-9334-9F084C187352}" destId="{F67AE151-64A6-4306-992F-E380237442EC}" srcOrd="0" destOrd="0" parTransId="{F111D6FC-39EC-49F3-916A-1F6FEFAF4ED6}" sibTransId="{C6F7374C-FFC2-4396-B50C-4622FFAC711C}"/>
-    <dgm:cxn modelId="{23F6287C-F9E6-43CA-AEEF-078447262362}" type="presOf" srcId="{D46D1C8F-874D-4D90-B484-D6B99FFD66AD}" destId="{374C348C-09AA-4A70-9D84-BC58E0EA63B1}" srcOrd="0" destOrd="0" presId="urn:microsoft.com/office/officeart/2005/8/layout/cycle1"/>
-    <dgm:cxn modelId="{38329130-5303-4E45-AC8C-F48A26EF9AC6}" type="presOf" srcId="{8056E5A0-E8FA-454D-B427-7A16B65C6711}" destId="{267F1077-A0BE-4F6A-A18F-A745B28E8BF3}" srcOrd="0" destOrd="0" presId="urn:microsoft.com/office/officeart/2005/8/layout/cycle1"/>
-    <dgm:cxn modelId="{55F40F6A-F85F-4807-B926-E65C7E037992}" type="presOf" srcId="{96628D2C-7EAB-4274-9837-8BDC1B87D12C}" destId="{80BCFAE1-1161-4D0D-92C3-9CEB34B8EE0D}" srcOrd="0" destOrd="0" presId="urn:microsoft.com/office/officeart/2005/8/layout/cycle1"/>
-    <dgm:cxn modelId="{52CC16D5-C3AF-4122-9752-3B4F6F930811}" type="presOf" srcId="{F67AE151-64A6-4306-992F-E380237442EC}" destId="{EE66156B-3253-463E-8770-08B381EBFE88}" srcOrd="0" destOrd="0" presId="urn:microsoft.com/office/officeart/2005/8/layout/cycle1"/>
-    <dgm:cxn modelId="{4D11BF6E-B99C-4D8F-9B49-EB4091F86DC8}" type="presOf" srcId="{317BF9F5-A087-4F47-AC75-C17C296C7A75}" destId="{37ACC3FE-496A-4E50-A5DC-20988C058B0C}" srcOrd="0" destOrd="0" presId="urn:microsoft.com/office/officeart/2005/8/layout/cycle1"/>
-    <dgm:cxn modelId="{CDAB3621-2705-4E95-A780-6CAD9B1E65B8}" type="presParOf" srcId="{078045A0-F657-4EBE-8D23-B0F976E3CE34}" destId="{80B15AFE-3F34-430D-AD39-4E80EF6556F5}" srcOrd="0" destOrd="0" presId="urn:microsoft.com/office/officeart/2005/8/layout/cycle1"/>
-    <dgm:cxn modelId="{ECB9C3D9-6F02-45E6-B6FC-48480803C158}" type="presParOf" srcId="{078045A0-F657-4EBE-8D23-B0F976E3CE34}" destId="{EE66156B-3253-463E-8770-08B381EBFE88}" srcOrd="1" destOrd="0" presId="urn:microsoft.com/office/officeart/2005/8/layout/cycle1"/>
-    <dgm:cxn modelId="{8FF1A10D-2D14-4965-BBC7-537555C09672}" type="presParOf" srcId="{078045A0-F657-4EBE-8D23-B0F976E3CE34}" destId="{E226B249-1392-4EE7-ACC2-00EB84AB2948}" srcOrd="2" destOrd="0" presId="urn:microsoft.com/office/officeart/2005/8/layout/cycle1"/>
-    <dgm:cxn modelId="{F8A15DAA-9263-484B-96CB-9C38CD101DC0}" type="presParOf" srcId="{078045A0-F657-4EBE-8D23-B0F976E3CE34}" destId="{5D6E78C9-5B7D-49EB-91D8-2B5414DB650E}" srcOrd="3" destOrd="0" presId="urn:microsoft.com/office/officeart/2005/8/layout/cycle1"/>
-    <dgm:cxn modelId="{6CFA1615-DF49-4A75-BD92-4FB418A0854E}" type="presParOf" srcId="{078045A0-F657-4EBE-8D23-B0F976E3CE34}" destId="{80BCFAE1-1161-4D0D-92C3-9CEB34B8EE0D}" srcOrd="4" destOrd="0" presId="urn:microsoft.com/office/officeart/2005/8/layout/cycle1"/>
-    <dgm:cxn modelId="{CFA68B57-556D-4D8A-B2E7-83972A6D4993}" type="presParOf" srcId="{078045A0-F657-4EBE-8D23-B0F976E3CE34}" destId="{98E4E2C3-7BBD-46E1-9A48-23348DF1BE49}" srcOrd="5" destOrd="0" presId="urn:microsoft.com/office/officeart/2005/8/layout/cycle1"/>
-    <dgm:cxn modelId="{D2E5BD2C-BA7A-49A2-A936-DC09790BD622}" type="presParOf" srcId="{078045A0-F657-4EBE-8D23-B0F976E3CE34}" destId="{8EF16F83-7E48-4FEB-BA9A-4264F189B7E4}" srcOrd="6" destOrd="0" presId="urn:microsoft.com/office/officeart/2005/8/layout/cycle1"/>
-    <dgm:cxn modelId="{9A95E936-09D7-4EFD-8E77-6BFEE5F051ED}" type="presParOf" srcId="{078045A0-F657-4EBE-8D23-B0F976E3CE34}" destId="{BA141A2B-EFCD-406E-9F7A-165081E8E2FA}" srcOrd="7" destOrd="0" presId="urn:microsoft.com/office/officeart/2005/8/layout/cycle1"/>
-    <dgm:cxn modelId="{71191D2B-F88B-4787-AEBE-791FF8FD76E9}" type="presParOf" srcId="{078045A0-F657-4EBE-8D23-B0F976E3CE34}" destId="{37ACC3FE-496A-4E50-A5DC-20988C058B0C}" srcOrd="8" destOrd="0" presId="urn:microsoft.com/office/officeart/2005/8/layout/cycle1"/>
-    <dgm:cxn modelId="{0330E6E5-1FEE-452E-9268-BCE302E53751}" type="presParOf" srcId="{078045A0-F657-4EBE-8D23-B0F976E3CE34}" destId="{A9884342-55E8-4A80-B97B-8A44978F129B}" srcOrd="9" destOrd="0" presId="urn:microsoft.com/office/officeart/2005/8/layout/cycle1"/>
-    <dgm:cxn modelId="{EF235F02-28E0-445B-B3FE-D5879D913CD3}" type="presParOf" srcId="{078045A0-F657-4EBE-8D23-B0F976E3CE34}" destId="{374C348C-09AA-4A70-9D84-BC58E0EA63B1}" srcOrd="10" destOrd="0" presId="urn:microsoft.com/office/officeart/2005/8/layout/cycle1"/>
-    <dgm:cxn modelId="{CDEA415F-8EA6-4BBC-B7AA-D28834828665}" type="presParOf" srcId="{078045A0-F657-4EBE-8D23-B0F976E3CE34}" destId="{267F1077-A0BE-4F6A-A18F-A745B28E8BF3}" srcOrd="11" destOrd="0" presId="urn:microsoft.com/office/officeart/2005/8/layout/cycle1"/>
+    <dgm:cxn modelId="{275A148D-D2B7-40B1-8EEF-EC2DB95DB8BB}" type="presOf" srcId="{96628D2C-7EAB-4274-9837-8BDC1B87D12C}" destId="{80BCFAE1-1161-4D0D-92C3-9CEB34B8EE0D}" srcOrd="0" destOrd="0" presId="urn:microsoft.com/office/officeart/2005/8/layout/cycle1"/>
+    <dgm:cxn modelId="{BDB73C3D-B214-4494-B00E-6ECF6E4F1C5D}" type="presOf" srcId="{F67AE151-64A6-4306-992F-E380237442EC}" destId="{EE66156B-3253-463E-8770-08B381EBFE88}" srcOrd="0" destOrd="0" presId="urn:microsoft.com/office/officeart/2005/8/layout/cycle1"/>
+    <dgm:cxn modelId="{78218C6A-7C36-4A11-BE47-75E9FDCAC53F}" type="presOf" srcId="{C6F7374C-FFC2-4396-B50C-4622FFAC711C}" destId="{E226B249-1392-4EE7-ACC2-00EB84AB2948}" srcOrd="0" destOrd="0" presId="urn:microsoft.com/office/officeart/2005/8/layout/cycle1"/>
+    <dgm:cxn modelId="{7C309E76-F0E8-425B-894A-A03FA356A797}" type="presOf" srcId="{E7366139-2E93-4E6B-999D-EAC4D31D9442}" destId="{BA141A2B-EFCD-406E-9F7A-165081E8E2FA}" srcOrd="0" destOrd="0" presId="urn:microsoft.com/office/officeart/2005/8/layout/cycle1"/>
+    <dgm:cxn modelId="{EAC621EF-20FA-477A-B734-86B9DEF5A97B}" type="presOf" srcId="{D46D1C8F-874D-4D90-B484-D6B99FFD66AD}" destId="{374C348C-09AA-4A70-9D84-BC58E0EA63B1}" srcOrd="0" destOrd="0" presId="urn:microsoft.com/office/officeart/2005/8/layout/cycle1"/>
+    <dgm:cxn modelId="{F653F11F-0121-4D17-9925-CFF172F8B865}" type="presParOf" srcId="{078045A0-F657-4EBE-8D23-B0F976E3CE34}" destId="{80B15AFE-3F34-430D-AD39-4E80EF6556F5}" srcOrd="0" destOrd="0" presId="urn:microsoft.com/office/officeart/2005/8/layout/cycle1"/>
+    <dgm:cxn modelId="{40421EA4-3879-417A-BE92-F1EB12748BB2}" type="presParOf" srcId="{078045A0-F657-4EBE-8D23-B0F976E3CE34}" destId="{EE66156B-3253-463E-8770-08B381EBFE88}" srcOrd="1" destOrd="0" presId="urn:microsoft.com/office/officeart/2005/8/layout/cycle1"/>
+    <dgm:cxn modelId="{B57ED88F-C369-49D0-98A3-16370F0D4EC8}" type="presParOf" srcId="{078045A0-F657-4EBE-8D23-B0F976E3CE34}" destId="{E226B249-1392-4EE7-ACC2-00EB84AB2948}" srcOrd="2" destOrd="0" presId="urn:microsoft.com/office/officeart/2005/8/layout/cycle1"/>
+    <dgm:cxn modelId="{A48E242F-C8C4-4260-85EC-6E4C983CD6AE}" type="presParOf" srcId="{078045A0-F657-4EBE-8D23-B0F976E3CE34}" destId="{5D6E78C9-5B7D-49EB-91D8-2B5414DB650E}" srcOrd="3" destOrd="0" presId="urn:microsoft.com/office/officeart/2005/8/layout/cycle1"/>
+    <dgm:cxn modelId="{2621CD15-76B7-4C42-B208-52E984DBB8C8}" type="presParOf" srcId="{078045A0-F657-4EBE-8D23-B0F976E3CE34}" destId="{80BCFAE1-1161-4D0D-92C3-9CEB34B8EE0D}" srcOrd="4" destOrd="0" presId="urn:microsoft.com/office/officeart/2005/8/layout/cycle1"/>
+    <dgm:cxn modelId="{02D96CE1-C8A0-4AD6-A164-C564D639C222}" type="presParOf" srcId="{078045A0-F657-4EBE-8D23-B0F976E3CE34}" destId="{98E4E2C3-7BBD-46E1-9A48-23348DF1BE49}" srcOrd="5" destOrd="0" presId="urn:microsoft.com/office/officeart/2005/8/layout/cycle1"/>
+    <dgm:cxn modelId="{86FFAFC5-3390-4E42-BB63-C8F8A6E8AA48}" type="presParOf" srcId="{078045A0-F657-4EBE-8D23-B0F976E3CE34}" destId="{8EF16F83-7E48-4FEB-BA9A-4264F189B7E4}" srcOrd="6" destOrd="0" presId="urn:microsoft.com/office/officeart/2005/8/layout/cycle1"/>
+    <dgm:cxn modelId="{C58A9434-57DC-4A62-969F-A408F8FC4E75}" type="presParOf" srcId="{078045A0-F657-4EBE-8D23-B0F976E3CE34}" destId="{BA141A2B-EFCD-406E-9F7A-165081E8E2FA}" srcOrd="7" destOrd="0" presId="urn:microsoft.com/office/officeart/2005/8/layout/cycle1"/>
+    <dgm:cxn modelId="{C413649A-F595-4AE8-8A6D-3AE2266C2E50}" type="presParOf" srcId="{078045A0-F657-4EBE-8D23-B0F976E3CE34}" destId="{37ACC3FE-496A-4E50-A5DC-20988C058B0C}" srcOrd="8" destOrd="0" presId="urn:microsoft.com/office/officeart/2005/8/layout/cycle1"/>
+    <dgm:cxn modelId="{D6BA6741-8A99-495C-8539-5677D5413283}" type="presParOf" srcId="{078045A0-F657-4EBE-8D23-B0F976E3CE34}" destId="{A9884342-55E8-4A80-B97B-8A44978F129B}" srcOrd="9" destOrd="0" presId="urn:microsoft.com/office/officeart/2005/8/layout/cycle1"/>
+    <dgm:cxn modelId="{E0FFBFE8-7EBD-45C0-894A-C95C434E1DB5}" type="presParOf" srcId="{078045A0-F657-4EBE-8D23-B0F976E3CE34}" destId="{374C348C-09AA-4A70-9D84-BC58E0EA63B1}" srcOrd="10" destOrd="0" presId="urn:microsoft.com/office/officeart/2005/8/layout/cycle1"/>
+    <dgm:cxn modelId="{CA2C5BCA-6D6A-47F2-8E7C-8010FD535232}" type="presParOf" srcId="{078045A0-F657-4EBE-8D23-B0F976E3CE34}" destId="{267F1077-A0BE-4F6A-A18F-A745B28E8BF3}" srcOrd="11" destOrd="0" presId="urn:microsoft.com/office/officeart/2005/8/layout/cycle1"/>
   </dgm:cxnLst>
   <dgm:bg/>
   <dgm:whole/>
@@ -36029,7 +35813,7 @@
 </file>
 
 <file path=customXml/itemProps1.xml><?xml version="1.0" encoding="utf-8"?>
-<ds:datastoreItem xmlns:ds="http://schemas.openxmlformats.org/officeDocument/2006/customXml" ds:itemID="{C3818879-EC35-4D50-8880-11C93397051D}">
+<ds:datastoreItem xmlns:ds="http://schemas.openxmlformats.org/officeDocument/2006/customXml" ds:itemID="{CA64B5A2-36EB-4EC7-96C7-D98CE0B707DD}">
   <ds:schemaRefs>
     <ds:schemaRef ds:uri="http://schemas.openxmlformats.org/officeDocument/2006/bibliography"/>
   </ds:schemaRefs>

</xml_diff>